<commit_message>
Testing differences between final doc
and draft
</commit_message>
<xml_diff>
--- a/Documentation/Deliverables/01 - Project Plan/Draft/First deliverable.docx
+++ b/Documentation/Deliverables/01 - Project Plan/Draft/First deliverable.docx
@@ -1,6 +1,6 @@
 
 <file path=word/document.xml><?xml version="1.0" encoding="utf-8"?>
-<w:document xmlns:ve="http://schemas.openxmlformats.org/markup-compatibility/2006" xmlns:o="urn:schemas-microsoft-com:office:office" xmlns:r="http://schemas.openxmlformats.org/officeDocument/2006/relationships" xmlns:m="http://schemas.openxmlformats.org/officeDocument/2006/math" xmlns:v="urn:schemas-microsoft-com:vml" xmlns:wp="http://schemas.openxmlformats.org/drawingml/2006/wordprocessingDrawing" xmlns:w10="urn:schemas-microsoft-com:office:word" xmlns:w="http://schemas.openxmlformats.org/wordprocessingml/2006/main" xmlns:wne="http://schemas.microsoft.com/office/word/2006/wordml">
+<w:document xmlns:wpc="http://schemas.microsoft.com/office/word/2010/wordprocessingCanvas" xmlns:mc="http://schemas.openxmlformats.org/markup-compatibility/2006" xmlns:o="urn:schemas-microsoft-com:office:office" xmlns:r="http://schemas.openxmlformats.org/officeDocument/2006/relationships" xmlns:m="http://schemas.openxmlformats.org/officeDocument/2006/math" xmlns:v="urn:schemas-microsoft-com:vml" xmlns:wp14="http://schemas.microsoft.com/office/word/2010/wordprocessingDrawing" xmlns:wp="http://schemas.openxmlformats.org/drawingml/2006/wordprocessingDrawing" xmlns:w10="urn:schemas-microsoft-com:office:word" xmlns:w="http://schemas.openxmlformats.org/wordprocessingml/2006/main" xmlns:w14="http://schemas.microsoft.com/office/word/2010/wordml" xmlns:wpg="http://schemas.microsoft.com/office/word/2010/wordprocessingGroup" xmlns:wpi="http://schemas.microsoft.com/office/word/2010/wordprocessingInk" xmlns:wne="http://schemas.microsoft.com/office/word/2006/wordml" xmlns:wps="http://schemas.microsoft.com/office/word/2010/wordprocessingShape" mc:Ignorable="w14 wp14">
   <w:body>
     <w:sdt>
       <w:sdtPr>
@@ -15,6 +15,11 @@
         <w:dataBinding w:prefixMappings="xmlns:ns0='http://purl.org/dc/elements/1.1/' xmlns:ns1='http://schemas.openxmlformats.org/package/2006/metadata/core-properties' " w:xpath="/ns1:coreProperties[1]/ns0:title[1]" w:storeItemID="{6C3C8BC8-F283-45AE-878A-BAB7291924A1}"/>
         <w:text/>
       </w:sdtPr>
+      <w:sdtEndPr>
+        <w:rPr>
+          <w:rStyle w:val="BodyTextChar"/>
+        </w:rPr>
+      </w:sdtEndPr>
       <w:sdtContent>
         <w:p>
           <w:pPr>
@@ -24,16 +29,8 @@
             <w:rPr>
               <w:rStyle w:val="BodyTextChar"/>
             </w:rPr>
-            <w:t>Monster Mash – Team Awesome-</w:t>
+            <w:t>Monster Mash – Team Awesome-er</w:t>
           </w:r>
-          <w:proofErr w:type="spellStart"/>
-          <w:r>
-            <w:rPr>
-              <w:rStyle w:val="BodyTextChar"/>
-            </w:rPr>
-            <w:t>er</w:t>
-          </w:r>
-          <w:proofErr w:type="spellEnd"/>
         </w:p>
       </w:sdtContent>
     </w:sdt>
@@ -47,6 +44,7 @@
         <w:dataBinding w:prefixMappings="xmlns:ns0='http://purl.org/dc/elements/1.1/' xmlns:ns1='http://schemas.openxmlformats.org/package/2006/metadata/core-properties' " w:xpath="/ns1:coreProperties[1]/ns0:subject[1]" w:storeItemID="{6C3C8BC8-F283-45AE-878A-BAB7291924A1}"/>
         <w:text/>
       </w:sdtPr>
+      <w:sdtEndPr/>
       <w:sdtContent>
         <w:p>
           <w:pPr>
@@ -71,7 +69,7 @@
           <w:insideH w:val="none" w:sz="0" w:space="0" w:color="auto"/>
           <w:insideV w:val="none" w:sz="0" w:space="0" w:color="auto"/>
         </w:tblBorders>
-        <w:tblLook w:val="04A0"/>
+        <w:tblLook w:val="04A0" w:firstRow="1" w:lastRow="0" w:firstColumn="1" w:lastColumn="0" w:noHBand="0" w:noVBand="1"/>
       </w:tblPr>
       <w:tblGrid>
         <w:gridCol w:w="1276"/>
@@ -95,6 +93,10 @@
           <w:p>
             <w:sdt>
               <w:sdtPr>
+                <w:rPr>
+                  <w:color w:val="000000"/>
+                  <w:lang w:eastAsia="en-GB"/>
+                </w:rPr>
                 <w:alias w:val="Author"/>
                 <w:id w:val="473469229"/>
                 <w:placeholder>
@@ -103,49 +105,14 @@
                 <w:dataBinding w:prefixMappings="xmlns:ns0='http://purl.org/dc/elements/1.1/' xmlns:ns1='http://schemas.openxmlformats.org/package/2006/metadata/core-properties' " w:xpath="/ns1:coreProperties[1]/ns0:creator[1]" w:storeItemID="{6C3C8BC8-F283-45AE-878A-BAB7291924A1}"/>
                 <w:text/>
               </w:sdtPr>
+              <w:sdtEndPr/>
               <w:sdtContent>
                 <w:r>
-                  <w:t xml:space="preserve">Joshua Bird, Phil Wilkinson, Tom Hull, Dave </w:t>
-                </w:r>
-                <w:proofErr w:type="spellStart"/>
-                <w:r>
-                  <w:t>Haenze</w:t>
-                </w:r>
-                <w:proofErr w:type="spellEnd"/>
-                <w:r>
-                  <w:t xml:space="preserve">, Chris Morgan, </w:t>
-                </w:r>
-                <w:proofErr w:type="spellStart"/>
-                <w:r>
-                  <w:t>Kamarus</w:t>
-                </w:r>
-                <w:proofErr w:type="spellEnd"/>
-                <w:r>
-                  <w:t xml:space="preserve"> </w:t>
-                </w:r>
-                <w:proofErr w:type="spellStart"/>
-                <w:r>
-                  <w:t>Alimin</w:t>
-                </w:r>
-                <w:proofErr w:type="spellEnd"/>
-                <w:r>
-                  <w:t xml:space="preserve">, </w:t>
-                </w:r>
-                <w:proofErr w:type="spellStart"/>
-                <w:r>
-                  <w:t>Szymłon</w:t>
-                </w:r>
-                <w:proofErr w:type="spellEnd"/>
-                <w:r>
-                  <w:t xml:space="preserve"> </w:t>
-                </w:r>
-                <w:proofErr w:type="spellStart"/>
-                <w:r>
-                  <w:t>Stec</w:t>
-                </w:r>
-                <w:proofErr w:type="spellEnd"/>
-                <w:r>
-                  <w:t>, Lewis Waldron</w:t>
+                  <w:rPr>
+                    <w:color w:val="000000"/>
+                    <w:lang w:eastAsia="en-GB"/>
+                  </w:rPr>
+                  <w:t>Joshua Bird, Phil Wilkinson, Thomas Hull, David Haenze, Christian Morgan, Kamarus Alimin, Szymon Stec, Lewis Waldron</w:t>
                 </w:r>
               </w:sdtContent>
             </w:sdt>
@@ -158,13 +125,8 @@
             <w:tcW w:w="1276" w:type="dxa"/>
           </w:tcPr>
           <w:p>
-            <w:proofErr w:type="spellStart"/>
-            <w:r>
-              <w:t>Config</w:t>
-            </w:r>
-            <w:proofErr w:type="spellEnd"/>
-            <w:r>
-              <w:t xml:space="preserve"> Ref:</w:t>
+            <w:r>
+              <w:t>Config Ref:</w:t>
             </w:r>
           </w:p>
         </w:tc>
@@ -183,6 +145,7 @@
                 <w:dataBinding w:prefixMappings="xmlns:ns0='http://purl.org/dc/elements/1.1/' xmlns:ns1='http://schemas.openxmlformats.org/package/2006/metadata/core-properties' " w:xpath="/ns1:coreProperties[1]/ns1:category[1]" w:storeItemID="{6C3C8BC8-F283-45AE-878A-BAB7291924A1}"/>
                 <w:text/>
               </w:sdtPr>
+              <w:sdtEndPr/>
               <w:sdtContent>
                 <w:r>
                   <w:t>SE_</w:t>
@@ -246,6 +209,7 @@
                 <w:dataBinding w:prefixMappings="xmlns:ns0='http://purl.org/dc/elements/1.1/' xmlns:ns1='http://schemas.openxmlformats.org/package/2006/metadata/core-properties' " w:xpath="/ns1:coreProperties[1]/ns1:keywords[1]" w:storeItemID="{6C3C8BC8-F283-45AE-878A-BAB7291924A1}"/>
                 <w:text/>
               </w:sdtPr>
+              <w:sdtEndPr/>
               <w:sdtContent>
                 <w:r>
                   <w:t>1.2</w:t>
@@ -290,6 +254,7 @@
                 <w:dataBinding w:prefixMappings="xmlns:ns0='http://purl.org/dc/elements/1.1/' xmlns:ns1='http://schemas.openxmlformats.org/package/2006/metadata/core-properties' " w:xpath="/ns1:coreProperties[1]/ns1:contentStatus[1]" w:storeItemID="{6C3C8BC8-F283-45AE-878A-BAB7291924A1}"/>
                 <w:text/>
               </w:sdtPr>
+              <w:sdtEndPr/>
               <w:sdtContent>
                 <w:r>
                   <w:t>Final</w:t>
@@ -346,7 +311,10 @@
                 </w:p>
                 <w:p>
                   <w:r>
-                    <w:t>Copyright © Aberystwyth University 2008</w:t>
+                    <w:t>Copyrig</w:t>
+                  </w:r>
+                  <w:r>
+                    <w:t>ht © Aberystwyth University 2012</w:t>
                   </w:r>
                 </w:p>
               </w:txbxContent>
@@ -363,7 +331,7 @@
       <w:pPr>
         <w:pStyle w:val="UnnumHeading1"/>
       </w:pPr>
-      <w:bookmarkStart w:id="0" w:name="_Toc339730341"/>
+      <w:bookmarkStart w:id="0" w:name="_Toc347133803"/>
       <w:r>
         <w:lastRenderedPageBreak/>
         <w:t>CONTENTS</w:t>
@@ -391,6 +359,8 @@
       <w:r>
         <w:fldChar w:fldCharType="separate"/>
       </w:r>
+      <w:bookmarkStart w:id="1" w:name="_GoBack"/>
+      <w:bookmarkEnd w:id="1"/>
       <w:r>
         <w:rPr>
           <w:noProof/>
@@ -413,7 +383,7 @@
         <w:rPr>
           <w:noProof/>
         </w:rPr>
-        <w:instrText xml:space="preserve"> PAGEREF _Toc339730341 \h </w:instrText>
+        <w:instrText xml:space="preserve"> PAGEREF _Toc347133803 \h </w:instrText>
       </w:r>
       <w:r>
         <w:rPr>
@@ -493,7 +463,7 @@
         <w:rPr>
           <w:noProof/>
         </w:rPr>
-        <w:instrText xml:space="preserve"> PAGEREF _Toc339730342 \h </w:instrText>
+        <w:instrText xml:space="preserve"> PAGEREF _Toc347133804 \h </w:instrText>
       </w:r>
       <w:r>
         <w:rPr>
@@ -572,7 +542,7 @@
         <w:rPr>
           <w:noProof/>
         </w:rPr>
-        <w:instrText xml:space="preserve"> PAGEREF _Toc339730343 \h </w:instrText>
+        <w:instrText xml:space="preserve"> PAGEREF _Toc347133805 \h </w:instrText>
       </w:r>
       <w:r>
         <w:rPr>
@@ -651,7 +621,7 @@
         <w:rPr>
           <w:noProof/>
         </w:rPr>
-        <w:instrText xml:space="preserve"> PAGEREF _Toc339730344 \h </w:instrText>
+        <w:instrText xml:space="preserve"> PAGEREF _Toc347133806 \h </w:instrText>
       </w:r>
       <w:r>
         <w:rPr>
@@ -730,7 +700,7 @@
         <w:rPr>
           <w:noProof/>
         </w:rPr>
-        <w:instrText xml:space="preserve"> PAGEREF _Toc339730345 \h </w:instrText>
+        <w:instrText xml:space="preserve"> PAGEREF _Toc347133807 \h </w:instrText>
       </w:r>
       <w:r>
         <w:rPr>
@@ -810,7 +780,7 @@
         <w:rPr>
           <w:noProof/>
         </w:rPr>
-        <w:instrText xml:space="preserve"> PAGEREF _Toc339730346 \h </w:instrText>
+        <w:instrText xml:space="preserve"> PAGEREF _Toc347133808 \h </w:instrText>
       </w:r>
       <w:r>
         <w:rPr>
@@ -889,7 +859,7 @@
         <w:rPr>
           <w:noProof/>
         </w:rPr>
-        <w:instrText xml:space="preserve"> PAGEREF _Toc339730347 \h </w:instrText>
+        <w:instrText xml:space="preserve"> PAGEREF _Toc347133809 \h </w:instrText>
       </w:r>
       <w:r>
         <w:rPr>
@@ -969,7 +939,7 @@
         <w:rPr>
           <w:noProof/>
         </w:rPr>
-        <w:instrText xml:space="preserve"> PAGEREF _Toc339730348 \h </w:instrText>
+        <w:instrText xml:space="preserve"> PAGEREF _Toc347133810 \h </w:instrText>
       </w:r>
       <w:r>
         <w:rPr>
@@ -1049,7 +1019,7 @@
         <w:rPr>
           <w:noProof/>
         </w:rPr>
-        <w:instrText xml:space="preserve"> PAGEREF _Toc339730349 \h </w:instrText>
+        <w:instrText xml:space="preserve"> PAGEREF _Toc347133811 \h </w:instrText>
       </w:r>
       <w:r>
         <w:rPr>
@@ -1128,7 +1098,7 @@
         <w:rPr>
           <w:noProof/>
         </w:rPr>
-        <w:instrText xml:space="preserve"> PAGEREF _Toc339730350 \h </w:instrText>
+        <w:instrText xml:space="preserve"> PAGEREF _Toc347133812 \h </w:instrText>
       </w:r>
       <w:r>
         <w:rPr>
@@ -1145,7 +1115,7 @@
         <w:rPr>
           <w:noProof/>
         </w:rPr>
-        <w:t>10</w:t>
+        <w:t>12</w:t>
       </w:r>
       <w:r>
         <w:rPr>
@@ -1208,7 +1178,7 @@
         <w:rPr>
           <w:noProof/>
         </w:rPr>
-        <w:instrText xml:space="preserve"> PAGEREF _Toc339730351 \h </w:instrText>
+        <w:instrText xml:space="preserve"> PAGEREF _Toc347133813 \h </w:instrText>
       </w:r>
       <w:r>
         <w:rPr>
@@ -1225,7 +1195,7 @@
         <w:rPr>
           <w:noProof/>
         </w:rPr>
-        <w:t>11</w:t>
+        <w:t>13</w:t>
       </w:r>
       <w:r>
         <w:rPr>
@@ -1268,7 +1238,7 @@
         <w:rPr>
           <w:noProof/>
         </w:rPr>
-        <w:instrText xml:space="preserve"> PAGEREF _Toc339730352 \h </w:instrText>
+        <w:instrText xml:space="preserve"> PAGEREF _Toc347133814 \h </w:instrText>
       </w:r>
       <w:r>
         <w:rPr>
@@ -1285,7 +1255,7 @@
         <w:rPr>
           <w:noProof/>
         </w:rPr>
-        <w:t>13</w:t>
+        <w:t>15</w:t>
       </w:r>
       <w:r>
         <w:rPr>
@@ -1328,7 +1298,7 @@
         <w:rPr>
           <w:noProof/>
         </w:rPr>
-        <w:instrText xml:space="preserve"> PAGEREF _Toc339730353 \h </w:instrText>
+        <w:instrText xml:space="preserve"> PAGEREF _Toc347133815 \h </w:instrText>
       </w:r>
       <w:r>
         <w:rPr>
@@ -1345,7 +1315,7 @@
         <w:rPr>
           <w:noProof/>
         </w:rPr>
-        <w:t>14</w:t>
+        <w:t>16</w:t>
       </w:r>
       <w:r>
         <w:rPr>
@@ -1373,22 +1343,22 @@
       <w:pPr>
         <w:pStyle w:val="Heading1"/>
       </w:pPr>
-      <w:bookmarkStart w:id="1" w:name="_Toc339730342"/>
+      <w:bookmarkStart w:id="2" w:name="_Toc347133804"/>
       <w:r>
         <w:lastRenderedPageBreak/>
         <w:t>Introduction</w:t>
       </w:r>
-      <w:bookmarkEnd w:id="1"/>
+      <w:bookmarkEnd w:id="2"/>
     </w:p>
     <w:p>
       <w:pPr>
         <w:pStyle w:val="Heading2"/>
       </w:pPr>
-      <w:bookmarkStart w:id="2" w:name="_Toc339730343"/>
+      <w:bookmarkStart w:id="3" w:name="_Toc347133805"/>
       <w:r>
         <w:t>Purpose of this Document</w:t>
       </w:r>
-      <w:bookmarkEnd w:id="2"/>
+      <w:bookmarkEnd w:id="3"/>
     </w:p>
     <w:p>
       <w:pPr>
@@ -1412,11 +1382,11 @@
       <w:pPr>
         <w:pStyle w:val="Heading2"/>
       </w:pPr>
-      <w:bookmarkStart w:id="3" w:name="_Toc339730344"/>
+      <w:bookmarkStart w:id="4" w:name="_Toc347133806"/>
       <w:r>
         <w:t>Scope</w:t>
       </w:r>
-      <w:bookmarkEnd w:id="3"/>
+      <w:bookmarkEnd w:id="4"/>
     </w:p>
     <w:p>
       <w:pPr>
@@ -1458,11 +1428,11 @@
       <w:pPr>
         <w:pStyle w:val="Heading2"/>
       </w:pPr>
-      <w:bookmarkStart w:id="4" w:name="_Toc339730345"/>
+      <w:bookmarkStart w:id="5" w:name="_Toc347133807"/>
       <w:r>
         <w:t>Objectives</w:t>
       </w:r>
-      <w:bookmarkEnd w:id="4"/>
+      <w:bookmarkEnd w:id="5"/>
     </w:p>
     <w:p>
       <w:pPr>
@@ -1566,25 +1536,25 @@
       <w:pPr>
         <w:pStyle w:val="Heading1"/>
       </w:pPr>
-      <w:bookmarkStart w:id="5" w:name="_Toc339730346"/>
+      <w:bookmarkStart w:id="6" w:name="_Toc347133808"/>
       <w:r>
         <w:lastRenderedPageBreak/>
         <w:t>Project Plan</w:t>
       </w:r>
-      <w:bookmarkEnd w:id="5"/>
+      <w:bookmarkEnd w:id="6"/>
     </w:p>
     <w:p>
       <w:pPr>
         <w:pStyle w:val="Heading2"/>
       </w:pPr>
-      <w:bookmarkStart w:id="6" w:name="_Toc339730347"/>
+      <w:bookmarkStart w:id="7" w:name="_Toc347133809"/>
       <w:r>
         <w:t>Overv</w:t>
       </w:r>
       <w:r>
         <w:t>iew</w:t>
       </w:r>
-      <w:bookmarkEnd w:id="6"/>
+      <w:bookmarkEnd w:id="7"/>
     </w:p>
     <w:p>
       <w:pPr>
@@ -1592,15 +1562,7 @@
       </w:pPr>
       <w:r>
         <w:tab/>
-        <w:t xml:space="preserve">We have been asked to design a “Monster Mash” game in which users can fight, trade and breed their monsters over a network with other users. The users will need to create an account first before they can start playing, and in order for them to return and carry on playing will need to enter their username and password to authenticate themselves as the users. There will also be an element of monetising for the user's to be awarded after winning a fight, and in turn the user can pay for breading partners or new monsters. The monsters can also die in fights and of natural causes. In the game the user will have the ability to search for friends on the game and add them to a </w:t>
-      </w:r>
-      <w:proofErr w:type="spellStart"/>
-      <w:r>
-        <w:t>friends</w:t>
-      </w:r>
-      <w:proofErr w:type="spellEnd"/>
-      <w:r>
-        <w:t xml:space="preserve"> list, to enable the user to pick fights, or pay for breeding of one of their monsters. The user will only be able to interact with friends on their friends list, their friends will be identified by their email address and be added by a request confirm mechanism.  </w:t>
+        <w:t xml:space="preserve">We have been asked to design a “Monster Mash” game in which users can fight, trade and breed their monsters over a network with other users. The users will need to create an account first before they can start playing, and in order for them to return and carry on playing will need to enter their username and password to authenticate themselves as the users. There will also be an element of monetising for the user's to be awarded after winning a fight, and in turn the user can pay for breading partners or new monsters. The monsters can also die in fights and of natural causes. In the game the user will have the ability to search for friends on the game and add them to a friends list, to enable the user to pick fights, or pay for breeding of one of their monsters. The user will only be able to interact with friends on their friends list, their friends will be identified by their email address and be added by a request confirm mechanism.  </w:t>
       </w:r>
     </w:p>
     <w:p>
@@ -1609,31 +1571,7 @@
       </w:pPr>
       <w:r>
         <w:tab/>
-        <w:t xml:space="preserve">The game is supposed to be designed as an educational tool to popularise and inform people of evolution and genetics. As this game is supposed to be able be played across a network, we as a team decided on using </w:t>
-      </w:r>
-      <w:proofErr w:type="spellStart"/>
-      <w:r>
-        <w:t>GlassFish</w:t>
-      </w:r>
-      <w:proofErr w:type="spellEnd"/>
-      <w:r>
-        <w:t xml:space="preserve"> </w:t>
-      </w:r>
-      <w:proofErr w:type="spellStart"/>
-      <w:r>
-        <w:t>servlets</w:t>
-      </w:r>
-      <w:proofErr w:type="spellEnd"/>
-      <w:r>
-        <w:t xml:space="preserve"> in the developing the game, on Java JDK 1.7. This will provide storage and a communication interface. Additionally, we used </w:t>
-      </w:r>
-      <w:proofErr w:type="spellStart"/>
-      <w:r>
-        <w:t>GlassFish</w:t>
-      </w:r>
-      <w:proofErr w:type="spellEnd"/>
-      <w:r>
-        <w:t xml:space="preserve"> because the others were very limited in what you could do; e.g. the Google App engine, there were far less packages to use, therefore it prevented us from doing certain things. </w:t>
+        <w:t xml:space="preserve">The game is supposed to be designed as an educational tool to popularise and inform people of evolution and genetics. As this game is supposed to be able be played across a network, we as a team decided on using GlassFish servlets in the developing the game, on Java JDK 1.7. This will provide storage and a communication interface. Additionally, we used GlassFish because the others were very limited in what you could do; e.g. the Google App engine, there were far less packages to use, therefore it prevented us from doing certain things. </w:t>
       </w:r>
     </w:p>
     <w:p>
@@ -1651,15 +1589,7 @@
       </w:pPr>
       <w:r>
         <w:tab/>
-        <w:t xml:space="preserve">We decided on using the Java Database because it is integrated within Java and XML, unlike </w:t>
-      </w:r>
-      <w:proofErr w:type="spellStart"/>
-      <w:r>
-        <w:t>MySQL</w:t>
-      </w:r>
-      <w:proofErr w:type="spellEnd"/>
-      <w:r>
-        <w:t xml:space="preserve"> which we thought might be more difficult to implement. As this is a web-based user interface requirement we will be using XHTML along with various Java scripts to aid it. The demo-graph we are aiming for with our users will be young people from the age of 14-23 who play web-based games who are interested in monsters or evolutions. </w:t>
+        <w:t xml:space="preserve">We decided on using the Java Database because it is integrated within Java and XML, unlike MySQL which we thought might be more difficult to implement. As this is a web-based user interface requirement we will be using XHTML along with various Java scripts to aid it. The demo-graph we are aiming for with our users will be young people from the age of 14-23 who play web-based games who are interested in monsters or evolutions. </w:t>
       </w:r>
     </w:p>
     <w:p>
@@ -1673,63 +1603,7 @@
       </w:pPr>
       <w:r>
         <w:tab/>
-        <w:t xml:space="preserve">We shall be using a high-level architecture, in which the web page will send and request information via HTTP from the </w:t>
-      </w:r>
-      <w:proofErr w:type="spellStart"/>
-      <w:r>
-        <w:t>GlassFish</w:t>
-      </w:r>
-      <w:proofErr w:type="spellEnd"/>
-      <w:r>
-        <w:t xml:space="preserve"> </w:t>
-      </w:r>
-      <w:proofErr w:type="spellStart"/>
-      <w:r>
-        <w:t>servlet</w:t>
-      </w:r>
-      <w:proofErr w:type="spellEnd"/>
-      <w:r>
-        <w:t xml:space="preserve">. From here the </w:t>
-      </w:r>
-      <w:proofErr w:type="spellStart"/>
-      <w:r>
-        <w:t>servlet</w:t>
-      </w:r>
-      <w:proofErr w:type="spellEnd"/>
-      <w:r>
-        <w:t xml:space="preserve"> will then communicate with the Java class packages. These packages will then save and load from the Java database which will be using a XML Template, and shall store itself as a XML files. From our discussions we have decided to use </w:t>
-      </w:r>
-      <w:proofErr w:type="spellStart"/>
-      <w:r>
-        <w:t>GitHub</w:t>
-      </w:r>
-      <w:proofErr w:type="spellEnd"/>
-      <w:r>
-        <w:t xml:space="preserve"> as a source code repository, in order to make sure that we have a clear view on who has updated parts of the project. </w:t>
-      </w:r>
-      <w:proofErr w:type="spellStart"/>
-      <w:r>
-        <w:t>GitHub</w:t>
-      </w:r>
-      <w:proofErr w:type="spellEnd"/>
-      <w:r>
-        <w:t xml:space="preserve"> supports ticketing which will be useful. With this feature the group leader is able to give out assignments, flag important tasks that need to be completed and can set deadlines.  </w:t>
-      </w:r>
-      <w:proofErr w:type="spellStart"/>
-      <w:r>
-        <w:t>GitHub</w:t>
-      </w:r>
-      <w:proofErr w:type="spellEnd"/>
-      <w:r>
-        <w:t xml:space="preserve"> also comes with managing features, which can limit some team members to only be able to read certain files, and allow others to write to these files - this can be useful in limiting accidents. </w:t>
-      </w:r>
-      <w:proofErr w:type="spellStart"/>
-      <w:r>
-        <w:t>GitHub</w:t>
-      </w:r>
-      <w:proofErr w:type="spellEnd"/>
-      <w:r>
-        <w:t xml:space="preserve"> also comes with the ability to create Wiki's for the project.</w:t>
+        <w:t>We shall be using a high-level architecture, in which the web page will send and request information via HTTP from the GlassFish servlet. From here the servlet will then communicate with the Java class packages. These packages will then save and load from the Java database which will be using a XML Template, and shall store itself as a XML files. From our discussions we have decided to use GitHub as a source code repository, in order to make sure that we have a clear view on who has updated parts of the project. GitHub supports ticketing which will be useful. With this feature the group leader is able to give out assignments, flag important tasks that need to be completed and can set deadlines.  GitHub also comes with managing features, which can limit some team members to only be able to read certain files, and allow others to write to these files - this can be useful in limiting accidents. GitHub also comes with the ability to create Wiki's for the project.</w:t>
       </w:r>
     </w:p>
     <w:p/>
@@ -1775,7 +1649,7 @@
           <w:rFonts w:eastAsiaTheme="minorHAnsi"/>
         </w:rPr>
       </w:pPr>
-      <w:bookmarkStart w:id="7" w:name="_Toc339730348"/>
+      <w:bookmarkStart w:id="8" w:name="_Toc347133810"/>
       <w:r>
         <w:rPr>
           <w:rFonts w:eastAsiaTheme="minorHAnsi"/>
@@ -1789,7 +1663,7 @@
         </w:rPr>
         <w:t xml:space="preserve"> Diagram</w:t>
       </w:r>
-      <w:bookmarkEnd w:id="7"/>
+      <w:bookmarkEnd w:id="8"/>
     </w:p>
     <w:p>
       <w:pPr>
@@ -3638,12 +3512,12 @@
           <w:kern w:val="28"/>
         </w:rPr>
       </w:pPr>
-      <w:bookmarkStart w:id="8" w:name="_Toc339730349"/>
+      <w:bookmarkStart w:id="9" w:name="_Toc347133811"/>
       <w:r>
         <w:lastRenderedPageBreak/>
         <w:t>User interface design</w:t>
       </w:r>
-      <w:bookmarkEnd w:id="8"/>
+      <w:bookmarkEnd w:id="9"/>
     </w:p>
     <w:p>
       <w:pPr>
@@ -3699,10 +3573,10 @@
                     </pic:cNvPicPr>
                   </pic:nvPicPr>
                   <pic:blipFill rotWithShape="1">
-                    <a:blip r:embed="rId7" cstate="print">
+                    <a:blip r:embed="rId8" cstate="print">
                       <a:extLst>
                         <a:ext uri="{28A0092B-C50C-407E-A947-70E740481C1C}">
-                          <a14:useLocalDpi xmlns:a14="http://schemas.microsoft.com/office/drawing/2010/main" xmlns:wps="http://schemas.microsoft.com/office/word/2010/wordprocessingShape" xmlns:wpi="http://schemas.microsoft.com/office/word/2010/wordprocessingInk" xmlns:wpg="http://schemas.microsoft.com/office/word/2010/wordprocessingGroup" xmlns:w14="http://schemas.microsoft.com/office/word/2010/wordml" xmlns:w="http://schemas.openxmlformats.org/wordprocessingml/2006/main" xmlns:w10="urn:schemas-microsoft-com:office:word" xmlns:wp14="http://schemas.microsoft.com/office/word/2010/wordprocessingDrawing" xmlns:v="urn:schemas-microsoft-com:vml" xmlns:o="urn:schemas-microsoft-com:office:office" xmlns:mc="http://schemas.openxmlformats.org/markup-compatibility/2006" xmlns:wpc="http://schemas.microsoft.com/office/word/2010/wordprocessingCanvas" xmlns="" val="0"/>
+                          <a14:useLocalDpi xmlns:a14="http://schemas.microsoft.com/office/drawing/2010/main" val="0"/>
                         </a:ext>
                       </a:extLst>
                     </a:blip>
@@ -3725,7 +3599,7 @@
                     </a:ln>
                     <a:extLst>
                       <a:ext uri="{53640926-AAD7-44D8-BBD7-CCE9431645EC}">
-                        <a14:shadowObscured xmlns:a14="http://schemas.microsoft.com/office/drawing/2010/main" xmlns:wps="http://schemas.microsoft.com/office/word/2010/wordprocessingShape" xmlns:wpi="http://schemas.microsoft.com/office/word/2010/wordprocessingInk" xmlns:wpg="http://schemas.microsoft.com/office/word/2010/wordprocessingGroup" xmlns:w14="http://schemas.microsoft.com/office/word/2010/wordml" xmlns:w="http://schemas.openxmlformats.org/wordprocessingml/2006/main" xmlns:w10="urn:schemas-microsoft-com:office:word" xmlns:wp14="http://schemas.microsoft.com/office/word/2010/wordprocessingDrawing" xmlns:v="urn:schemas-microsoft-com:vml" xmlns:o="urn:schemas-microsoft-com:office:office" xmlns:mc="http://schemas.openxmlformats.org/markup-compatibility/2006" xmlns:wpc="http://schemas.microsoft.com/office/word/2010/wordprocessingCanvas" xmlns=""/>
+                        <a14:shadowObscured xmlns:a14="http://schemas.microsoft.com/office/drawing/2010/main"/>
                       </a:ext>
                     </a:extLst>
                   </pic:spPr>
@@ -3827,10 +3701,10 @@
                     </pic:cNvPicPr>
                   </pic:nvPicPr>
                   <pic:blipFill rotWithShape="1">
-                    <a:blip r:embed="rId8" cstate="print">
+                    <a:blip r:embed="rId9" cstate="print">
                       <a:extLst>
                         <a:ext uri="{28A0092B-C50C-407E-A947-70E740481C1C}">
-                          <a14:useLocalDpi xmlns:a14="http://schemas.microsoft.com/office/drawing/2010/main" xmlns:wps="http://schemas.microsoft.com/office/word/2010/wordprocessingShape" xmlns:wpi="http://schemas.microsoft.com/office/word/2010/wordprocessingInk" xmlns:wpg="http://schemas.microsoft.com/office/word/2010/wordprocessingGroup" xmlns:w14="http://schemas.microsoft.com/office/word/2010/wordml" xmlns:w="http://schemas.openxmlformats.org/wordprocessingml/2006/main" xmlns:w10="urn:schemas-microsoft-com:office:word" xmlns:wp14="http://schemas.microsoft.com/office/word/2010/wordprocessingDrawing" xmlns:v="urn:schemas-microsoft-com:vml" xmlns:o="urn:schemas-microsoft-com:office:office" xmlns:mc="http://schemas.openxmlformats.org/markup-compatibility/2006" xmlns:wpc="http://schemas.microsoft.com/office/word/2010/wordprocessingCanvas" xmlns="" val="0"/>
+                          <a14:useLocalDpi xmlns:a14="http://schemas.microsoft.com/office/drawing/2010/main" val="0"/>
                         </a:ext>
                       </a:extLst>
                     </a:blip>
@@ -3851,7 +3725,7 @@
                     </a:ln>
                     <a:extLst>
                       <a:ext uri="{53640926-AAD7-44D8-BBD7-CCE9431645EC}">
-                        <a14:shadowObscured xmlns:a14="http://schemas.microsoft.com/office/drawing/2010/main" xmlns:wps="http://schemas.microsoft.com/office/word/2010/wordprocessingShape" xmlns:wpi="http://schemas.microsoft.com/office/word/2010/wordprocessingInk" xmlns:wpg="http://schemas.microsoft.com/office/word/2010/wordprocessingGroup" xmlns:w14="http://schemas.microsoft.com/office/word/2010/wordml" xmlns:w="http://schemas.openxmlformats.org/wordprocessingml/2006/main" xmlns:w10="urn:schemas-microsoft-com:office:word" xmlns:wp14="http://schemas.microsoft.com/office/word/2010/wordprocessingDrawing" xmlns:v="urn:schemas-microsoft-com:vml" xmlns:o="urn:schemas-microsoft-com:office:office" xmlns:mc="http://schemas.openxmlformats.org/markup-compatibility/2006" xmlns:wpc="http://schemas.microsoft.com/office/word/2010/wordprocessingCanvas" xmlns=""/>
+                        <a14:shadowObscured xmlns:a14="http://schemas.microsoft.com/office/drawing/2010/main"/>
                       </a:ext>
                     </a:extLst>
                   </pic:spPr>
@@ -3952,10 +3826,10 @@
                     </pic:cNvPicPr>
                   </pic:nvPicPr>
                   <pic:blipFill>
-                    <a:blip r:embed="rId9" cstate="print">
+                    <a:blip r:embed="rId10" cstate="print">
                       <a:extLst>
                         <a:ext uri="{28A0092B-C50C-407E-A947-70E740481C1C}">
-                          <a14:useLocalDpi xmlns:a14="http://schemas.microsoft.com/office/drawing/2010/main" xmlns:wps="http://schemas.microsoft.com/office/word/2010/wordprocessingShape" xmlns:wpi="http://schemas.microsoft.com/office/word/2010/wordprocessingInk" xmlns:wpg="http://schemas.microsoft.com/office/word/2010/wordprocessingGroup" xmlns:w14="http://schemas.microsoft.com/office/word/2010/wordml" xmlns:w="http://schemas.openxmlformats.org/wordprocessingml/2006/main" xmlns:w10="urn:schemas-microsoft-com:office:word" xmlns:wp14="http://schemas.microsoft.com/office/word/2010/wordprocessingDrawing" xmlns:v="urn:schemas-microsoft-com:vml" xmlns:o="urn:schemas-microsoft-com:office:office" xmlns:mc="http://schemas.openxmlformats.org/markup-compatibility/2006" xmlns:wpc="http://schemas.microsoft.com/office/word/2010/wordprocessingCanvas" xmlns="" val="0"/>
+                          <a14:useLocalDpi xmlns:a14="http://schemas.microsoft.com/office/drawing/2010/main" val="0"/>
                         </a:ext>
                       </a:extLst>
                     </a:blip>
@@ -4097,10 +3971,10 @@
                     </pic:cNvPicPr>
                   </pic:nvPicPr>
                   <pic:blipFill>
-                    <a:blip r:embed="rId10" cstate="print">
+                    <a:blip r:embed="rId11" cstate="print">
                       <a:extLst>
                         <a:ext uri="{28A0092B-C50C-407E-A947-70E740481C1C}">
-                          <a14:useLocalDpi xmlns:a14="http://schemas.microsoft.com/office/drawing/2010/main" xmlns:wps="http://schemas.microsoft.com/office/word/2010/wordprocessingShape" xmlns:wpi="http://schemas.microsoft.com/office/word/2010/wordprocessingInk" xmlns:wpg="http://schemas.microsoft.com/office/word/2010/wordprocessingGroup" xmlns:w14="http://schemas.microsoft.com/office/word/2010/wordml" xmlns:w="http://schemas.openxmlformats.org/wordprocessingml/2006/main" xmlns:w10="urn:schemas-microsoft-com:office:word" xmlns:wp14="http://schemas.microsoft.com/office/word/2010/wordprocessingDrawing" xmlns:v="urn:schemas-microsoft-com:vml" xmlns:o="urn:schemas-microsoft-com:office:office" xmlns:mc="http://schemas.openxmlformats.org/markup-compatibility/2006" xmlns:wpc="http://schemas.microsoft.com/office/word/2010/wordprocessingCanvas" xmlns="" val="0"/>
+                          <a14:useLocalDpi xmlns:a14="http://schemas.microsoft.com/office/drawing/2010/main" val="0"/>
                         </a:ext>
                       </a:extLst>
                     </a:blip>
@@ -4284,10 +4158,10 @@
                     </pic:cNvPicPr>
                   </pic:nvPicPr>
                   <pic:blipFill>
-                    <a:blip r:embed="rId11" cstate="print">
+                    <a:blip r:embed="rId12" cstate="print">
                       <a:extLst>
                         <a:ext uri="{28A0092B-C50C-407E-A947-70E740481C1C}">
-                          <a14:useLocalDpi xmlns:a14="http://schemas.microsoft.com/office/drawing/2010/main" xmlns:wps="http://schemas.microsoft.com/office/word/2010/wordprocessingShape" xmlns:wpi="http://schemas.microsoft.com/office/word/2010/wordprocessingInk" xmlns:wpg="http://schemas.microsoft.com/office/word/2010/wordprocessingGroup" xmlns:w14="http://schemas.microsoft.com/office/word/2010/wordml" xmlns:w="http://schemas.openxmlformats.org/wordprocessingml/2006/main" xmlns:w10="urn:schemas-microsoft-com:office:word" xmlns:wp14="http://schemas.microsoft.com/office/word/2010/wordprocessingDrawing" xmlns:v="urn:schemas-microsoft-com:vml" xmlns:o="urn:schemas-microsoft-com:office:office" xmlns:mc="http://schemas.openxmlformats.org/markup-compatibility/2006" xmlns:wpc="http://schemas.microsoft.com/office/word/2010/wordprocessingCanvas" xmlns="" val="0"/>
+                          <a14:useLocalDpi xmlns:a14="http://schemas.microsoft.com/office/drawing/2010/main" val="0"/>
                         </a:ext>
                       </a:extLst>
                     </a:blip>
@@ -4430,10 +4304,10 @@
                     </pic:cNvPicPr>
                   </pic:nvPicPr>
                   <pic:blipFill>
-                    <a:blip r:embed="rId12" cstate="print">
+                    <a:blip r:embed="rId13" cstate="print">
                       <a:extLst>
                         <a:ext uri="{28A0092B-C50C-407E-A947-70E740481C1C}">
-                          <a14:useLocalDpi xmlns:a14="http://schemas.microsoft.com/office/drawing/2010/main" xmlns:wps="http://schemas.microsoft.com/office/word/2010/wordprocessingShape" xmlns:wpi="http://schemas.microsoft.com/office/word/2010/wordprocessingInk" xmlns:wpg="http://schemas.microsoft.com/office/word/2010/wordprocessingGroup" xmlns:w14="http://schemas.microsoft.com/office/word/2010/wordml" xmlns:w="http://schemas.openxmlformats.org/wordprocessingml/2006/main" xmlns:w10="urn:schemas-microsoft-com:office:word" xmlns:wp14="http://schemas.microsoft.com/office/word/2010/wordprocessingDrawing" xmlns:v="urn:schemas-microsoft-com:vml" xmlns:o="urn:schemas-microsoft-com:office:office" xmlns:mc="http://schemas.openxmlformats.org/markup-compatibility/2006" xmlns:wpc="http://schemas.microsoft.com/office/word/2010/wordprocessingCanvas" xmlns="" val="0"/>
+                          <a14:useLocalDpi xmlns:a14="http://schemas.microsoft.com/office/drawing/2010/main" val="0"/>
                         </a:ext>
                       </a:extLst>
                     </a:blip>
@@ -4526,8 +4400,6 @@
       <w:r>
         <w:t>,</w:t>
       </w:r>
-      <w:bookmarkStart w:id="9" w:name="_GoBack"/>
-      <w:bookmarkEnd w:id="9"/>
       <w:r>
         <w:t xml:space="preserve"> one can accept or decline the challenges.</w:t>
       </w:r>
@@ -4535,8 +4407,8 @@
     <w:p>
       <w:pPr>
         <w:sectPr>
-          <w:headerReference w:type="default" r:id="rId13"/>
-          <w:footerReference w:type="default" r:id="rId14"/>
+          <w:headerReference w:type="default" r:id="rId14"/>
+          <w:footerReference w:type="default" r:id="rId15"/>
           <w:pgSz w:w="11907" w:h="16840" w:code="9"/>
           <w:pgMar w:top="1440" w:right="1440" w:bottom="1440" w:left="1440" w:header="720" w:footer="720" w:gutter="0"/>
           <w:cols w:space="720"/>
@@ -4548,7 +4420,7 @@
       <w:pPr>
         <w:pStyle w:val="Heading2"/>
       </w:pPr>
-      <w:bookmarkStart w:id="10" w:name="_Toc339730350"/>
+      <w:bookmarkStart w:id="10" w:name="_Toc347133812"/>
       <w:r>
         <w:lastRenderedPageBreak/>
         <w:t xml:space="preserve">Gantt </w:t>
@@ -4594,10 +4466,10 @@
                     </pic:cNvPicPr>
                   </pic:nvPicPr>
                   <pic:blipFill rotWithShape="1">
-                    <a:blip r:embed="rId15" cstate="print">
+                    <a:blip r:embed="rId16" cstate="print">
                       <a:extLst>
                         <a:ext uri="{28A0092B-C50C-407E-A947-70E740481C1C}">
-                          <a14:useLocalDpi xmlns:a14="http://schemas.microsoft.com/office/drawing/2010/main" xmlns:wps="http://schemas.microsoft.com/office/word/2010/wordprocessingShape" xmlns:wpi="http://schemas.microsoft.com/office/word/2010/wordprocessingInk" xmlns:wpg="http://schemas.microsoft.com/office/word/2010/wordprocessingGroup" xmlns:w14="http://schemas.microsoft.com/office/word/2010/wordml" xmlns:w="http://schemas.openxmlformats.org/wordprocessingml/2006/main" xmlns:w10="urn:schemas-microsoft-com:office:word" xmlns:wp14="http://schemas.microsoft.com/office/word/2010/wordprocessingDrawing" xmlns:v="urn:schemas-microsoft-com:vml" xmlns:o="urn:schemas-microsoft-com:office:office" xmlns:mc="http://schemas.openxmlformats.org/markup-compatibility/2006" xmlns:wpc="http://schemas.microsoft.com/office/word/2010/wordprocessingCanvas" xmlns="" val="0"/>
+                          <a14:useLocalDpi xmlns:a14="http://schemas.microsoft.com/office/drawing/2010/main" val="0"/>
                         </a:ext>
                       </a:extLst>
                     </a:blip>
@@ -4618,7 +4490,7 @@
                     </a:ln>
                     <a:extLst>
                       <a:ext uri="{53640926-AAD7-44D8-BBD7-CCE9431645EC}">
-                        <a14:shadowObscured xmlns:a14="http://schemas.microsoft.com/office/drawing/2010/main" xmlns:wps="http://schemas.microsoft.com/office/word/2010/wordprocessingShape" xmlns:wpi="http://schemas.microsoft.com/office/word/2010/wordprocessingInk" xmlns:wpg="http://schemas.microsoft.com/office/word/2010/wordprocessingGroup" xmlns:w14="http://schemas.microsoft.com/office/word/2010/wordml" xmlns:w="http://schemas.openxmlformats.org/wordprocessingml/2006/main" xmlns:w10="urn:schemas-microsoft-com:office:word" xmlns:wp14="http://schemas.microsoft.com/office/word/2010/wordprocessingDrawing" xmlns:v="urn:schemas-microsoft-com:vml" xmlns:o="urn:schemas-microsoft-com:office:office" xmlns:mc="http://schemas.openxmlformats.org/markup-compatibility/2006" xmlns:wpc="http://schemas.microsoft.com/office/word/2010/wordprocessingCanvas" xmlns=""/>
+                        <a14:shadowObscured xmlns:a14="http://schemas.microsoft.com/office/drawing/2010/main"/>
                       </a:ext>
                     </a:extLst>
                   </pic:spPr>
@@ -4647,7 +4519,7 @@
           <w:rFonts w:ascii="Times New Roman" w:eastAsia="Calibri" w:hAnsi="Times New Roman"/>
         </w:rPr>
       </w:pPr>
-      <w:bookmarkStart w:id="11" w:name="_Toc339730351"/>
+      <w:bookmarkStart w:id="11" w:name="_Toc347133813"/>
       <w:r>
         <w:rPr>
           <w:rFonts w:eastAsia="Calibri"/>
@@ -4676,7 +4548,7 @@
         <w:tblStyle w:val="TableGrid1"/>
         <w:tblpPr w:leftFromText="180" w:rightFromText="180" w:vertAnchor="text" w:horzAnchor="page" w:tblpX="405" w:tblpY="124"/>
         <w:tblW w:w="11165" w:type="dxa"/>
-        <w:tblLook w:val="04A0"/>
+        <w:tblLook w:val="04A0" w:firstRow="1" w:lastRow="0" w:firstColumn="1" w:lastColumn="0" w:noHBand="0" w:noVBand="1"/>
       </w:tblPr>
       <w:tblGrid>
         <w:gridCol w:w="959"/>
@@ -4908,17 +4780,7 @@
                 <w:szCs w:val="20"/>
                 <w:lang w:val="en-GB"/>
               </w:rPr>
-              <w:t>Mitigated by backing up after work with a pen drive or other storage device. While also keeping records on ‘</w:t>
-            </w:r>
-            <w:proofErr w:type="spellStart"/>
-            <w:r>
-              <w:rPr>
-                <w:rFonts w:ascii="Times New Roman" w:hAnsi="Times New Roman" w:cs="Times New Roman"/>
-                <w:sz w:val="20"/>
-                <w:szCs w:val="20"/>
-                <w:lang w:val="en-GB"/>
-              </w:rPr>
-              <w:t>Git</w:t>
+              <w:t>Mitigated by backing up after work with a pen drive or other storage device. While also keeping records on ‘Git</w:t>
             </w:r>
             <w:r>
               <w:rPr>
@@ -4936,17 +4798,7 @@
                 <w:szCs w:val="20"/>
                 <w:lang w:val="en-GB"/>
               </w:rPr>
-              <w:t>ub</w:t>
-            </w:r>
-            <w:proofErr w:type="spellEnd"/>
-            <w:r>
-              <w:rPr>
-                <w:rFonts w:ascii="Times New Roman" w:hAnsi="Times New Roman" w:cs="Times New Roman"/>
-                <w:sz w:val="20"/>
-                <w:szCs w:val="20"/>
-                <w:lang w:val="en-GB"/>
-              </w:rPr>
-              <w:t>’</w:t>
+              <w:t>ub’</w:t>
             </w:r>
           </w:p>
         </w:tc>
@@ -6120,19 +5972,8 @@
                 <w:szCs w:val="20"/>
                 <w:lang w:val="en-GB"/>
               </w:rPr>
-              <w:t xml:space="preserve">Keep backups of all work on pen drives, on the University M drive and on </w:t>
-            </w:r>
-            <w:proofErr w:type="spellStart"/>
-            <w:r>
-              <w:rPr>
-                <w:rFonts w:ascii="Times New Roman" w:hAnsi="Times New Roman" w:cs="Times New Roman"/>
-                <w:sz w:val="20"/>
-                <w:szCs w:val="20"/>
-                <w:lang w:val="en-GB"/>
-              </w:rPr>
-              <w:t>GitHub</w:t>
-            </w:r>
-            <w:proofErr w:type="spellEnd"/>
+              <w:t>Keep backups of all work on pen drives, on the University M drive and on GitHub</w:t>
+            </w:r>
             <w:r>
               <w:rPr>
                 <w:rFonts w:ascii="Times New Roman" w:hAnsi="Times New Roman" w:cs="Times New Roman"/>
@@ -6322,31 +6163,7 @@
                 <w:shd w:val="clear" w:color="auto" w:fill="FFFFFF"/>
                 <w:lang w:val="en-GB"/>
               </w:rPr>
-              <w:t xml:space="preserve">If a member does not know how to use </w:t>
-            </w:r>
-            <w:proofErr w:type="spellStart"/>
-            <w:r>
-              <w:rPr>
-                <w:rFonts w:ascii="Times New Roman" w:hAnsi="Times New Roman" w:cs="Times New Roman"/>
-                <w:color w:val="000000"/>
-                <w:sz w:val="20"/>
-                <w:szCs w:val="20"/>
-                <w:shd w:val="clear" w:color="auto" w:fill="FFFFFF"/>
-                <w:lang w:val="en-GB"/>
-              </w:rPr>
-              <w:t>GitHub</w:t>
-            </w:r>
-            <w:proofErr w:type="spellEnd"/>
-            <w:r>
-              <w:rPr>
-                <w:rFonts w:ascii="Times New Roman" w:hAnsi="Times New Roman" w:cs="Times New Roman"/>
-                <w:color w:val="000000"/>
-                <w:sz w:val="20"/>
-                <w:szCs w:val="20"/>
-                <w:shd w:val="clear" w:color="auto" w:fill="FFFFFF"/>
-                <w:lang w:val="en-GB"/>
-              </w:rPr>
-              <w:t xml:space="preserve"> or an IDE we are using to work on and is unable to do the work because of it, this could lead to a loss of work done.</w:t>
+              <w:t>If a member does not know how to use GitHub or an IDE we are using to work on and is unable to do the work because of it, this could lead to a loss of work done.</w:t>
             </w:r>
           </w:p>
         </w:tc>
@@ -6455,31 +6272,7 @@
                 <w:lang w:val="en-GB"/>
               </w:rPr>
               <w:lastRenderedPageBreak/>
-              <w:t xml:space="preserve">If more than one user edits a file on </w:t>
-            </w:r>
-            <w:proofErr w:type="spellStart"/>
-            <w:r>
-              <w:rPr>
-                <w:rFonts w:ascii="Times New Roman" w:hAnsi="Times New Roman" w:cs="Times New Roman"/>
-                <w:color w:val="000000"/>
-                <w:sz w:val="20"/>
-                <w:szCs w:val="20"/>
-                <w:shd w:val="clear" w:color="auto" w:fill="FFFFFF"/>
-                <w:lang w:val="en-GB"/>
-              </w:rPr>
-              <w:t>GitHub</w:t>
-            </w:r>
-            <w:proofErr w:type="spellEnd"/>
-            <w:r>
-              <w:rPr>
-                <w:rFonts w:ascii="Times New Roman" w:hAnsi="Times New Roman" w:cs="Times New Roman"/>
-                <w:color w:val="000000"/>
-                <w:sz w:val="20"/>
-                <w:szCs w:val="20"/>
-                <w:shd w:val="clear" w:color="auto" w:fill="FFFFFF"/>
-                <w:lang w:val="en-GB"/>
-              </w:rPr>
-              <w:t xml:space="preserve"> </w:t>
+              <w:t xml:space="preserve">If more than one user edits a file on GitHub </w:t>
             </w:r>
             <w:r>
               <w:rPr>
@@ -6517,27 +6310,7 @@
                 <w:lang w:val="en-GB"/>
               </w:rPr>
               <w:lastRenderedPageBreak/>
-              <w:t xml:space="preserve">Making use of </w:t>
-            </w:r>
-            <w:proofErr w:type="spellStart"/>
-            <w:r>
-              <w:rPr>
-                <w:rFonts w:ascii="Times New Roman" w:hAnsi="Times New Roman" w:cs="Times New Roman"/>
-                <w:sz w:val="20"/>
-                <w:szCs w:val="20"/>
-                <w:lang w:val="en-GB"/>
-              </w:rPr>
-              <w:t>GitHub's</w:t>
-            </w:r>
-            <w:proofErr w:type="spellEnd"/>
-            <w:r>
-              <w:rPr>
-                <w:rFonts w:ascii="Times New Roman" w:hAnsi="Times New Roman" w:cs="Times New Roman"/>
-                <w:sz w:val="20"/>
-                <w:szCs w:val="20"/>
-                <w:lang w:val="en-GB"/>
-              </w:rPr>
-              <w:t xml:space="preserve"> ticketing feature to be </w:t>
+              <w:t xml:space="preserve">Making use of GitHub's ticketing feature to be </w:t>
             </w:r>
             <w:r>
               <w:rPr>
@@ -6813,7 +6586,7 @@
       <w:pPr>
         <w:pStyle w:val="UnnumHeading1"/>
       </w:pPr>
-      <w:bookmarkStart w:id="12" w:name="_Toc339730352"/>
+      <w:bookmarkStart w:id="12" w:name="_Toc347133814"/>
       <w:r>
         <w:lastRenderedPageBreak/>
         <w:t>RE</w:t>
@@ -6846,7 +6619,7 @@
       <w:r>
         <w:br w:type="page"/>
       </w:r>
-      <w:bookmarkStart w:id="14" w:name="_Toc339730353"/>
+      <w:bookmarkStart w:id="14" w:name="_Toc347133815"/>
       <w:r>
         <w:lastRenderedPageBreak/>
         <w:t>DOCUMENT HISTORY</w:t>
@@ -6866,7 +6639,7 @@
           <w:insideV w:val="single" w:sz="6" w:space="0" w:color="000000"/>
         </w:tblBorders>
         <w:tblLayout w:type="fixed"/>
-        <w:tblLook w:val="0000"/>
+        <w:tblLook w:val="0000" w:firstRow="0" w:lastRow="0" w:firstColumn="0" w:lastColumn="0" w:noHBand="0" w:noVBand="0"/>
       </w:tblPr>
       <w:tblGrid>
         <w:gridCol w:w="864"/>
@@ -7463,7 +7236,7 @@
 </file>
 
 <file path=word/endnotes.xml><?xml version="1.0" encoding="utf-8"?>
-<w:endnotes xmlns:ve="http://schemas.openxmlformats.org/markup-compatibility/2006" xmlns:o="urn:schemas-microsoft-com:office:office" xmlns:r="http://schemas.openxmlformats.org/officeDocument/2006/relationships" xmlns:m="http://schemas.openxmlformats.org/officeDocument/2006/math" xmlns:v="urn:schemas-microsoft-com:vml" xmlns:wp="http://schemas.openxmlformats.org/drawingml/2006/wordprocessingDrawing" xmlns:w10="urn:schemas-microsoft-com:office:word" xmlns:w="http://schemas.openxmlformats.org/wordprocessingml/2006/main" xmlns:wne="http://schemas.microsoft.com/office/word/2006/wordml">
+<w:endnotes xmlns:wpc="http://schemas.microsoft.com/office/word/2010/wordprocessingCanvas" xmlns:mc="http://schemas.openxmlformats.org/markup-compatibility/2006" xmlns:o="urn:schemas-microsoft-com:office:office" xmlns:r="http://schemas.openxmlformats.org/officeDocument/2006/relationships" xmlns:m="http://schemas.openxmlformats.org/officeDocument/2006/math" xmlns:v="urn:schemas-microsoft-com:vml" xmlns:wp14="http://schemas.microsoft.com/office/word/2010/wordprocessingDrawing" xmlns:wp="http://schemas.openxmlformats.org/drawingml/2006/wordprocessingDrawing" xmlns:w10="urn:schemas-microsoft-com:office:word" xmlns:w="http://schemas.openxmlformats.org/wordprocessingml/2006/main" xmlns:w14="http://schemas.microsoft.com/office/word/2010/wordml" xmlns:wpg="http://schemas.microsoft.com/office/word/2010/wordprocessingGroup" xmlns:wpi="http://schemas.microsoft.com/office/word/2010/wordprocessingInk" xmlns:wne="http://schemas.microsoft.com/office/word/2006/wordml" xmlns:wps="http://schemas.microsoft.com/office/word/2010/wordprocessingShape" mc:Ignorable="w14 wp14">
   <w:endnote w:type="separator" w:id="-1">
     <w:p>
       <w:r>
@@ -7482,7 +7255,7 @@
 </file>
 
 <file path=word/footer1.xml><?xml version="1.0" encoding="utf-8"?>
-<w:ftr xmlns:ve="http://schemas.openxmlformats.org/markup-compatibility/2006" xmlns:o="urn:schemas-microsoft-com:office:office" xmlns:r="http://schemas.openxmlformats.org/officeDocument/2006/relationships" xmlns:m="http://schemas.openxmlformats.org/officeDocument/2006/math" xmlns:v="urn:schemas-microsoft-com:vml" xmlns:wp="http://schemas.openxmlformats.org/drawingml/2006/wordprocessingDrawing" xmlns:w10="urn:schemas-microsoft-com:office:word" xmlns:w="http://schemas.openxmlformats.org/wordprocessingml/2006/main" xmlns:wne="http://schemas.microsoft.com/office/word/2006/wordml">
+<w:ftr xmlns:wpc="http://schemas.microsoft.com/office/word/2010/wordprocessingCanvas" xmlns:mc="http://schemas.openxmlformats.org/markup-compatibility/2006" xmlns:o="urn:schemas-microsoft-com:office:office" xmlns:r="http://schemas.openxmlformats.org/officeDocument/2006/relationships" xmlns:m="http://schemas.openxmlformats.org/officeDocument/2006/math" xmlns:v="urn:schemas-microsoft-com:vml" xmlns:wp14="http://schemas.microsoft.com/office/word/2010/wordprocessingDrawing" xmlns:wp="http://schemas.openxmlformats.org/drawingml/2006/wordprocessingDrawing" xmlns:w10="urn:schemas-microsoft-com:office:word" xmlns:w="http://schemas.openxmlformats.org/wordprocessingml/2006/main" xmlns:w14="http://schemas.microsoft.com/office/word/2010/wordml" xmlns:wpg="http://schemas.microsoft.com/office/word/2010/wordprocessingGroup" xmlns:wpi="http://schemas.microsoft.com/office/word/2010/wordprocessingInk" xmlns:wne="http://schemas.microsoft.com/office/word/2006/wordml" xmlns:wps="http://schemas.microsoft.com/office/word/2010/wordprocessingShape" mc:Ignorable="w14 wp14">
   <w:p>
     <w:pPr>
       <w:pStyle w:val="Footer"/>
@@ -7581,7 +7354,7 @@
 </file>
 
 <file path=word/footnotes.xml><?xml version="1.0" encoding="utf-8"?>
-<w:footnotes xmlns:ve="http://schemas.openxmlformats.org/markup-compatibility/2006" xmlns:o="urn:schemas-microsoft-com:office:office" xmlns:r="http://schemas.openxmlformats.org/officeDocument/2006/relationships" xmlns:m="http://schemas.openxmlformats.org/officeDocument/2006/math" xmlns:v="urn:schemas-microsoft-com:vml" xmlns:wp="http://schemas.openxmlformats.org/drawingml/2006/wordprocessingDrawing" xmlns:w10="urn:schemas-microsoft-com:office:word" xmlns:w="http://schemas.openxmlformats.org/wordprocessingml/2006/main" xmlns:wne="http://schemas.microsoft.com/office/word/2006/wordml">
+<w:footnotes xmlns:wpc="http://schemas.microsoft.com/office/word/2010/wordprocessingCanvas" xmlns:mc="http://schemas.openxmlformats.org/markup-compatibility/2006" xmlns:o="urn:schemas-microsoft-com:office:office" xmlns:r="http://schemas.openxmlformats.org/officeDocument/2006/relationships" xmlns:m="http://schemas.openxmlformats.org/officeDocument/2006/math" xmlns:v="urn:schemas-microsoft-com:vml" xmlns:wp14="http://schemas.microsoft.com/office/word/2010/wordprocessingDrawing" xmlns:wp="http://schemas.openxmlformats.org/drawingml/2006/wordprocessingDrawing" xmlns:w10="urn:schemas-microsoft-com:office:word" xmlns:w="http://schemas.openxmlformats.org/wordprocessingml/2006/main" xmlns:w14="http://schemas.microsoft.com/office/word/2010/wordml" xmlns:wpg="http://schemas.microsoft.com/office/word/2010/wordprocessingGroup" xmlns:wpi="http://schemas.microsoft.com/office/word/2010/wordprocessingInk" xmlns:wne="http://schemas.microsoft.com/office/word/2006/wordml" xmlns:wps="http://schemas.microsoft.com/office/word/2010/wordprocessingShape" mc:Ignorable="w14 wp14">
   <w:footnote w:type="separator" w:id="-1">
     <w:p>
       <w:r>
@@ -7600,7 +7373,7 @@
 </file>
 
 <file path=word/header1.xml><?xml version="1.0" encoding="utf-8"?>
-<w:hdr xmlns:ve="http://schemas.openxmlformats.org/markup-compatibility/2006" xmlns:o="urn:schemas-microsoft-com:office:office" xmlns:r="http://schemas.openxmlformats.org/officeDocument/2006/relationships" xmlns:m="http://schemas.openxmlformats.org/officeDocument/2006/math" xmlns:v="urn:schemas-microsoft-com:vml" xmlns:wp="http://schemas.openxmlformats.org/drawingml/2006/wordprocessingDrawing" xmlns:w10="urn:schemas-microsoft-com:office:word" xmlns:w="http://schemas.openxmlformats.org/wordprocessingml/2006/main" xmlns:wne="http://schemas.microsoft.com/office/word/2006/wordml">
+<w:hdr xmlns:wpc="http://schemas.microsoft.com/office/word/2010/wordprocessingCanvas" xmlns:mc="http://schemas.openxmlformats.org/markup-compatibility/2006" xmlns:o="urn:schemas-microsoft-com:office:office" xmlns:r="http://schemas.openxmlformats.org/officeDocument/2006/relationships" xmlns:m="http://schemas.openxmlformats.org/officeDocument/2006/math" xmlns:v="urn:schemas-microsoft-com:vml" xmlns:wp14="http://schemas.microsoft.com/office/word/2010/wordprocessingDrawing" xmlns:wp="http://schemas.openxmlformats.org/drawingml/2006/wordprocessingDrawing" xmlns:w10="urn:schemas-microsoft-com:office:word" xmlns:w="http://schemas.openxmlformats.org/wordprocessingml/2006/main" xmlns:w14="http://schemas.microsoft.com/office/word/2010/wordml" xmlns:wpg="http://schemas.microsoft.com/office/word/2010/wordprocessingGroup" xmlns:wpi="http://schemas.microsoft.com/office/word/2010/wordprocessingInk" xmlns:wne="http://schemas.microsoft.com/office/word/2006/wordml" xmlns:wps="http://schemas.microsoft.com/office/word/2010/wordprocessingShape" mc:Ignorable="w14 wp14">
   <w:p>
     <w:pPr>
       <w:pStyle w:val="Header"/>
@@ -7612,15 +7385,11 @@
         <w:dataBinding w:prefixMappings="xmlns:ns0='http://purl.org/dc/elements/1.1/' xmlns:ns1='http://schemas.openxmlformats.org/package/2006/metadata/core-properties' " w:xpath="/ns1:coreProperties[1]/ns0:title[1]" w:storeItemID="{6C3C8BC8-F283-45AE-878A-BAB7291924A1}"/>
         <w:text/>
       </w:sdtPr>
+      <w:sdtEndPr/>
       <w:sdtContent>
         <w:r>
-          <w:t>Monster Mash – Team Awesome-</w:t>
+          <w:t>Monster Mash – Team Awesome-er</w:t>
         </w:r>
-        <w:proofErr w:type="spellStart"/>
-        <w:r>
-          <w:t>er</w:t>
-        </w:r>
-        <w:proofErr w:type="spellEnd"/>
       </w:sdtContent>
     </w:sdt>
     <w:r>
@@ -7633,6 +7402,7 @@
         <w:dataBinding w:prefixMappings="xmlns:ns0='http://purl.org/dc/elements/1.1/' xmlns:ns1='http://schemas.openxmlformats.org/package/2006/metadata/core-properties' " w:xpath="/ns1:coreProperties[1]/ns0:subject[1]" w:storeItemID="{6C3C8BC8-F283-45AE-878A-BAB7291924A1}"/>
         <w:text/>
       </w:sdtPr>
+      <w:sdtEndPr/>
       <w:sdtContent>
         <w:r>
           <w:t>Project Plan</w:t>
@@ -7649,6 +7419,7 @@
         <w:dataBinding w:prefixMappings="xmlns:ns0='http://purl.org/dc/elements/1.1/' xmlns:ns1='http://schemas.openxmlformats.org/package/2006/metadata/core-properties' " w:xpath="/ns1:coreProperties[1]/ns1:keywords[1]" w:storeItemID="{6C3C8BC8-F283-45AE-878A-BAB7291924A1}"/>
         <w:text/>
       </w:sdtPr>
+      <w:sdtEndPr/>
       <w:sdtContent>
         <w:r>
           <w:t>1.2</w:t>
@@ -7665,6 +7436,7 @@
         <w:dataBinding w:prefixMappings="xmlns:ns0='http://purl.org/dc/elements/1.1/' xmlns:ns1='http://schemas.openxmlformats.org/package/2006/metadata/core-properties' " w:xpath="/ns1:coreProperties[1]/ns1:contentStatus[1]" w:storeItemID="{6C3C8BC8-F283-45AE-878A-BAB7291924A1}"/>
         <w:text/>
       </w:sdtPr>
+      <w:sdtEndPr/>
       <w:sdtContent>
         <w:r>
           <w:t>Final</w:t>
@@ -7679,7 +7451,7 @@
 </file>
 
 <file path=word/numbering.xml><?xml version="1.0" encoding="utf-8"?>
-<w:numbering xmlns:ve="http://schemas.openxmlformats.org/markup-compatibility/2006" xmlns:o="urn:schemas-microsoft-com:office:office" xmlns:r="http://schemas.openxmlformats.org/officeDocument/2006/relationships" xmlns:m="http://schemas.openxmlformats.org/officeDocument/2006/math" xmlns:v="urn:schemas-microsoft-com:vml" xmlns:wp="http://schemas.openxmlformats.org/drawingml/2006/wordprocessingDrawing" xmlns:w10="urn:schemas-microsoft-com:office:word" xmlns:w="http://schemas.openxmlformats.org/wordprocessingml/2006/main" xmlns:wne="http://schemas.microsoft.com/office/word/2006/wordml">
+<w:numbering xmlns:wpc="http://schemas.microsoft.com/office/word/2010/wordprocessingCanvas" xmlns:mc="http://schemas.openxmlformats.org/markup-compatibility/2006" xmlns:o="urn:schemas-microsoft-com:office:office" xmlns:r="http://schemas.openxmlformats.org/officeDocument/2006/relationships" xmlns:m="http://schemas.openxmlformats.org/officeDocument/2006/math" xmlns:v="urn:schemas-microsoft-com:vml" xmlns:wp14="http://schemas.microsoft.com/office/word/2010/wordprocessingDrawing" xmlns:wp="http://schemas.openxmlformats.org/drawingml/2006/wordprocessingDrawing" xmlns:w10="urn:schemas-microsoft-com:office:word" xmlns:w="http://schemas.openxmlformats.org/wordprocessingml/2006/main" xmlns:w14="http://schemas.microsoft.com/office/word/2010/wordml" xmlns:wpg="http://schemas.microsoft.com/office/word/2010/wordprocessingGroup" xmlns:wpi="http://schemas.microsoft.com/office/word/2010/wordprocessingInk" xmlns:wne="http://schemas.microsoft.com/office/word/2006/wordml" xmlns:wps="http://schemas.microsoft.com/office/word/2010/wordprocessingShape" mc:Ignorable="w14 wp14">
   <w:abstractNum w:abstractNumId="0">
     <w:nsid w:val="FFFFFF7C"/>
     <w:multiLevelType w:val="singleLevel"/>
@@ -8959,7 +8731,7 @@
 </file>
 
 <file path=word/styles.xml><?xml version="1.0" encoding="utf-8"?>
-<w:styles xmlns:r="http://schemas.openxmlformats.org/officeDocument/2006/relationships" xmlns:w="http://schemas.openxmlformats.org/wordprocessingml/2006/main">
+<w:styles xmlns:mc="http://schemas.openxmlformats.org/markup-compatibility/2006" xmlns:r="http://schemas.openxmlformats.org/officeDocument/2006/relationships" xmlns:w="http://schemas.openxmlformats.org/wordprocessingml/2006/main" xmlns:w14="http://schemas.microsoft.com/office/word/2010/wordml" mc:Ignorable="w14">
   <w:docDefaults>
     <w:rPrDefault>
       <w:rPr>
@@ -9314,7 +9086,6 @@
     <w:uiPriority w:val="99"/>
     <w:semiHidden/>
     <w:unhideWhenUsed/>
-    <w:qFormat/>
     <w:tblPr>
       <w:tblInd w:w="0" w:type="dxa"/>
       <w:tblCellMar>
@@ -10372,7 +10143,7 @@
 </file>
 
 <file path=word/glossary/document.xml><?xml version="1.0" encoding="utf-8"?>
-<w:glossaryDocument xmlns:ve="http://schemas.openxmlformats.org/markup-compatibility/2006" xmlns:o="urn:schemas-microsoft-com:office:office" xmlns:r="http://schemas.openxmlformats.org/officeDocument/2006/relationships" xmlns:m="http://schemas.openxmlformats.org/officeDocument/2006/math" xmlns:v="urn:schemas-microsoft-com:vml" xmlns:wp="http://schemas.openxmlformats.org/drawingml/2006/wordprocessingDrawing" xmlns:w10="urn:schemas-microsoft-com:office:word" xmlns:w="http://schemas.openxmlformats.org/wordprocessingml/2006/main" xmlns:wne="http://schemas.microsoft.com/office/word/2006/wordml">
+<w:glossaryDocument xmlns:wpc="http://schemas.microsoft.com/office/word/2010/wordprocessingCanvas" xmlns:mc="http://schemas.openxmlformats.org/markup-compatibility/2006" xmlns:o="urn:schemas-microsoft-com:office:office" xmlns:r="http://schemas.openxmlformats.org/officeDocument/2006/relationships" xmlns:m="http://schemas.openxmlformats.org/officeDocument/2006/math" xmlns:v="urn:schemas-microsoft-com:vml" xmlns:wp14="http://schemas.microsoft.com/office/word/2010/wordprocessingDrawing" xmlns:wp="http://schemas.openxmlformats.org/drawingml/2006/wordprocessingDrawing" xmlns:w10="urn:schemas-microsoft-com:office:word" xmlns:w="http://schemas.openxmlformats.org/wordprocessingml/2006/main" xmlns:w14="http://schemas.microsoft.com/office/word/2010/wordml" xmlns:wpg="http://schemas.microsoft.com/office/word/2010/wordprocessingGroup" xmlns:wpi="http://schemas.microsoft.com/office/word/2010/wordprocessingInk" xmlns:wne="http://schemas.microsoft.com/office/word/2006/wordml" xmlns:wps="http://schemas.microsoft.com/office/word/2010/wordprocessingShape" mc:Ignorable="w14 wp14">
   <w:docParts>
     <w:docPart>
       <w:docPartPr>
@@ -10553,7 +10324,7 @@
 </file>
 
 <file path=word/glossary/fontTable.xml><?xml version="1.0" encoding="utf-8"?>
-<w:fonts xmlns:r="http://schemas.openxmlformats.org/officeDocument/2006/relationships" xmlns:w="http://schemas.openxmlformats.org/wordprocessingml/2006/main">
+<w:fonts xmlns:mc="http://schemas.openxmlformats.org/markup-compatibility/2006" xmlns:r="http://schemas.openxmlformats.org/officeDocument/2006/relationships" xmlns:w="http://schemas.openxmlformats.org/wordprocessingml/2006/main" xmlns:w14="http://schemas.microsoft.com/office/word/2010/wordml" mc:Ignorable="w14">
   <w:font w:name="Symbol">
     <w:panose1 w:val="05050102010706020507"/>
     <w:charset w:val="02"/>
@@ -10609,7 +10380,7 @@
     <w:charset w:val="00"/>
     <w:family w:val="swiss"/>
     <w:pitch w:val="variable"/>
-    <w:sig w:usb0="E10002FF" w:usb1="4000ACFF" w:usb2="00000009" w:usb3="00000000" w:csb0="0000019F" w:csb1="00000000"/>
+    <w:sig w:usb0="E00002FF" w:usb1="4000ACFF" w:usb2="00000001" w:usb3="00000000" w:csb0="0000019F" w:csb1="00000000"/>
   </w:font>
   <w:font w:name="Arial">
     <w:panose1 w:val="020B0604020202020204"/>
@@ -10617,21 +10388,6 @@
     <w:family w:val="swiss"/>
     <w:pitch w:val="variable"/>
     <w:sig w:usb0="E0002AFF" w:usb1="C0007843" w:usb2="00000009" w:usb3="00000000" w:csb0="000001FF" w:csb1="00000000"/>
-  </w:font>
-  <w:font w:name="SimSun">
-    <w:altName w:val="宋体"/>
-    <w:panose1 w:val="02010600030101010101"/>
-    <w:charset w:val="86"/>
-    <w:family w:val="auto"/>
-    <w:pitch w:val="variable"/>
-    <w:sig w:usb0="00000003" w:usb1="288F0000" w:usb2="00000016" w:usb3="00000000" w:csb0="00040001" w:csb1="00000000"/>
-  </w:font>
-  <w:font w:name="Latha">
-    <w:panose1 w:val="020B0604020202020204"/>
-    <w:charset w:val="00"/>
-    <w:family w:val="swiss"/>
-    <w:pitch w:val="variable"/>
-    <w:sig w:usb0="00100003" w:usb1="00000000" w:usb2="00000000" w:usb3="00000000" w:csb0="00000001" w:csb1="00000000"/>
   </w:font>
   <w:font w:name="Comic Sans MS">
     <w:panose1 w:val="030F0702030302020204"/>
@@ -10651,19 +10407,22 @@
 </file>
 
 <file path=word/glossary/settings.xml><?xml version="1.0" encoding="utf-8"?>
-<w:settings xmlns:o="urn:schemas-microsoft-com:office:office" xmlns:r="http://schemas.openxmlformats.org/officeDocument/2006/relationships" xmlns:m="http://schemas.openxmlformats.org/officeDocument/2006/math" xmlns:v="urn:schemas-microsoft-com:vml" xmlns:w10="urn:schemas-microsoft-com:office:word" xmlns:w="http://schemas.openxmlformats.org/wordprocessingml/2006/main" xmlns:sl="http://schemas.openxmlformats.org/schemaLibrary/2006/main">
+<w:settings xmlns:mc="http://schemas.openxmlformats.org/markup-compatibility/2006" xmlns:o="urn:schemas-microsoft-com:office:office" xmlns:r="http://schemas.openxmlformats.org/officeDocument/2006/relationships" xmlns:m="http://schemas.openxmlformats.org/officeDocument/2006/math" xmlns:v="urn:schemas-microsoft-com:vml" xmlns:w10="urn:schemas-microsoft-com:office:word" xmlns:w="http://schemas.openxmlformats.org/wordprocessingml/2006/main" xmlns:w14="http://schemas.microsoft.com/office/word/2010/wordml" xmlns:sl="http://schemas.openxmlformats.org/schemaLibrary/2006/main" mc:Ignorable="w14">
   <w:view w:val="normal"/>
   <w:defaultTabStop w:val="720"/>
   <w:characterSpacingControl w:val="doNotCompress"/>
   <w:compat>
     <w:useFELayout/>
+    <w:compatSetting w:name="compatibilityMode" w:uri="http://schemas.microsoft.com/office/word" w:val="12"/>
   </w:compat>
   <w:rsids>
     <w:rsidRoot w:val="005F1F03"/>
     <w:rsid w:val="001657D9"/>
+    <w:rsid w:val="001A22EE"/>
     <w:rsid w:val="002929B3"/>
     <w:rsid w:val="005C2A8A"/>
     <w:rsid w:val="005F1F03"/>
+    <w:rsid w:val="00BD78CC"/>
     <w:rsid w:val="00E63341"/>
     <w:rsid w:val="00FC03FC"/>
   </w:rsids>
@@ -10671,7 +10430,7 @@
     <m:mathFont m:val="Cambria Math"/>
     <m:brkBin m:val="before"/>
     <m:brkBinSub m:val="--"/>
-    <m:smallFrac m:val="off"/>
+    <m:smallFrac m:val="0"/>
     <m:dispDef/>
     <m:lMargin m:val="0"/>
     <m:rMargin m:val="0"/>
@@ -10688,7 +10447,7 @@
 </file>
 
 <file path=word/glossary/styles.xml><?xml version="1.0" encoding="utf-8"?>
-<w:styles xmlns:r="http://schemas.openxmlformats.org/officeDocument/2006/relationships" xmlns:w="http://schemas.openxmlformats.org/wordprocessingml/2006/main">
+<w:styles xmlns:mc="http://schemas.openxmlformats.org/markup-compatibility/2006" xmlns:r="http://schemas.openxmlformats.org/officeDocument/2006/relationships" xmlns:w="http://schemas.openxmlformats.org/wordprocessingml/2006/main" xmlns:w14="http://schemas.microsoft.com/office/word/2010/wordml" mc:Ignorable="w14">
   <w:docDefaults>
     <w:rPrDefault>
       <w:rPr>
@@ -10859,7 +10618,6 @@
     <w:uiPriority w:val="99"/>
     <w:semiHidden/>
     <w:unhideWhenUsed/>
-    <w:qFormat/>
     <w:tblPr>
       <w:tblInd w:w="0" w:type="dxa"/>
       <w:tblCellMar>
@@ -10913,8 +10671,198 @@
 </w:styles>
 </file>
 
+<file path=word/glossary/stylesWithEffects.xml><?xml version="1.0" encoding="utf-8"?>
+<w:styles xmlns:wpc="http://schemas.microsoft.com/office/word/2010/wordprocessingCanvas" xmlns:mc="http://schemas.openxmlformats.org/markup-compatibility/2006" xmlns:o="urn:schemas-microsoft-com:office:office" xmlns:r="http://schemas.openxmlformats.org/officeDocument/2006/relationships" xmlns:m="http://schemas.openxmlformats.org/officeDocument/2006/math" xmlns:v="urn:schemas-microsoft-com:vml" xmlns:wp14="http://schemas.microsoft.com/office/word/2010/wordprocessingDrawing" xmlns:wp="http://schemas.openxmlformats.org/drawingml/2006/wordprocessingDrawing" xmlns:w10="urn:schemas-microsoft-com:office:word" xmlns:w="http://schemas.openxmlformats.org/wordprocessingml/2006/main" xmlns:w14="http://schemas.microsoft.com/office/word/2010/wordml" xmlns:wpg="http://schemas.microsoft.com/office/word/2010/wordprocessingGroup" xmlns:wpi="http://schemas.microsoft.com/office/word/2010/wordprocessingInk" xmlns:wne="http://schemas.microsoft.com/office/word/2006/wordml" xmlns:wps="http://schemas.microsoft.com/office/word/2010/wordprocessingShape" mc:Ignorable="w14 wp14">
+  <w:docDefaults>
+    <w:rPrDefault>
+      <w:rPr>
+        <w:rFonts w:asciiTheme="minorHAnsi" w:eastAsiaTheme="minorEastAsia" w:hAnsiTheme="minorHAnsi" w:cstheme="minorBidi"/>
+        <w:sz w:val="22"/>
+        <w:szCs w:val="22"/>
+        <w:lang w:val="en-GB" w:eastAsia="en-GB" w:bidi="ar-SA"/>
+      </w:rPr>
+    </w:rPrDefault>
+    <w:pPrDefault>
+      <w:pPr>
+        <w:spacing w:after="200" w:line="276" w:lineRule="auto"/>
+      </w:pPr>
+    </w:pPrDefault>
+  </w:docDefaults>
+  <w:latentStyles w:defLockedState="0" w:defUIPriority="99" w:defSemiHidden="1" w:defUnhideWhenUsed="1" w:defQFormat="0" w:count="267">
+    <w:lsdException w:name="Normal" w:semiHidden="0" w:uiPriority="0" w:unhideWhenUsed="0" w:qFormat="1"/>
+    <w:lsdException w:name="heading 1" w:semiHidden="0" w:uiPriority="9" w:unhideWhenUsed="0" w:qFormat="1"/>
+    <w:lsdException w:name="heading 2" w:uiPriority="9" w:qFormat="1"/>
+    <w:lsdException w:name="heading 3" w:uiPriority="9" w:qFormat="1"/>
+    <w:lsdException w:name="heading 4" w:uiPriority="9" w:qFormat="1"/>
+    <w:lsdException w:name="heading 5" w:uiPriority="9" w:qFormat="1"/>
+    <w:lsdException w:name="heading 6" w:uiPriority="9" w:qFormat="1"/>
+    <w:lsdException w:name="heading 7" w:uiPriority="9" w:qFormat="1"/>
+    <w:lsdException w:name="heading 8" w:uiPriority="9" w:qFormat="1"/>
+    <w:lsdException w:name="heading 9" w:uiPriority="9" w:qFormat="1"/>
+    <w:lsdException w:name="toc 1" w:uiPriority="39"/>
+    <w:lsdException w:name="toc 2" w:uiPriority="39"/>
+    <w:lsdException w:name="toc 3" w:uiPriority="39"/>
+    <w:lsdException w:name="toc 4" w:uiPriority="39"/>
+    <w:lsdException w:name="toc 5" w:uiPriority="39"/>
+    <w:lsdException w:name="toc 6" w:uiPriority="39"/>
+    <w:lsdException w:name="toc 7" w:uiPriority="39"/>
+    <w:lsdException w:name="toc 8" w:uiPriority="39"/>
+    <w:lsdException w:name="toc 9" w:uiPriority="39"/>
+    <w:lsdException w:name="caption" w:uiPriority="35" w:qFormat="1"/>
+    <w:lsdException w:name="Title" w:semiHidden="0" w:uiPriority="10" w:unhideWhenUsed="0" w:qFormat="1"/>
+    <w:lsdException w:name="Default Paragraph Font" w:uiPriority="1"/>
+    <w:lsdException w:name="Subtitle" w:semiHidden="0" w:uiPriority="11" w:unhideWhenUsed="0" w:qFormat="1"/>
+    <w:lsdException w:name="Strong" w:semiHidden="0" w:uiPriority="22" w:unhideWhenUsed="0" w:qFormat="1"/>
+    <w:lsdException w:name="Emphasis" w:semiHidden="0" w:uiPriority="20" w:unhideWhenUsed="0" w:qFormat="1"/>
+    <w:lsdException w:name="Table Grid" w:semiHidden="0" w:uiPriority="59" w:unhideWhenUsed="0"/>
+    <w:lsdException w:name="Placeholder Text" w:unhideWhenUsed="0"/>
+    <w:lsdException w:name="No Spacing" w:semiHidden="0" w:uiPriority="1" w:unhideWhenUsed="0" w:qFormat="1"/>
+    <w:lsdException w:name="Light Shading" w:semiHidden="0" w:uiPriority="60" w:unhideWhenUsed="0"/>
+    <w:lsdException w:name="Light List" w:semiHidden="0" w:uiPriority="61" w:unhideWhenUsed="0"/>
+    <w:lsdException w:name="Light Grid" w:semiHidden="0" w:uiPriority="62" w:unhideWhenUsed="0"/>
+    <w:lsdException w:name="Medium Shading 1" w:semiHidden="0" w:uiPriority="63" w:unhideWhenUsed="0"/>
+    <w:lsdException w:name="Medium Shading 2" w:semiHidden="0" w:uiPriority="64" w:unhideWhenUsed="0"/>
+    <w:lsdException w:name="Medium List 1" w:semiHidden="0" w:uiPriority="65" w:unhideWhenUsed="0"/>
+    <w:lsdException w:name="Medium List 2" w:semiHidden="0" w:uiPriority="66" w:unhideWhenUsed="0"/>
+    <w:lsdException w:name="Medium Grid 1" w:semiHidden="0" w:uiPriority="67" w:unhideWhenUsed="0"/>
+    <w:lsdException w:name="Medium Grid 2" w:semiHidden="0" w:uiPriority="68" w:unhideWhenUsed="0"/>
+    <w:lsdException w:name="Medium Grid 3" w:semiHidden="0" w:uiPriority="69" w:unhideWhenUsed="0"/>
+    <w:lsdException w:name="Dark List" w:semiHidden="0" w:uiPriority="70" w:unhideWhenUsed="0"/>
+    <w:lsdException w:name="Colorful Shading" w:semiHidden="0" w:uiPriority="71" w:unhideWhenUsed="0"/>
+    <w:lsdException w:name="Colorful List" w:semiHidden="0" w:uiPriority="72" w:unhideWhenUsed="0"/>
+    <w:lsdException w:name="Colorful Grid" w:semiHidden="0" w:uiPriority="73" w:unhideWhenUsed="0"/>
+    <w:lsdException w:name="Light Shading Accent 1" w:semiHidden="0" w:uiPriority="60" w:unhideWhenUsed="0"/>
+    <w:lsdException w:name="Light List Accent 1" w:semiHidden="0" w:uiPriority="61" w:unhideWhenUsed="0"/>
+    <w:lsdException w:name="Light Grid Accent 1" w:semiHidden="0" w:uiPriority="62" w:unhideWhenUsed="0"/>
+    <w:lsdException w:name="Medium Shading 1 Accent 1" w:semiHidden="0" w:uiPriority="63" w:unhideWhenUsed="0"/>
+    <w:lsdException w:name="Medium Shading 2 Accent 1" w:semiHidden="0" w:uiPriority="64" w:unhideWhenUsed="0"/>
+    <w:lsdException w:name="Medium List 1 Accent 1" w:semiHidden="0" w:uiPriority="65" w:unhideWhenUsed="0"/>
+    <w:lsdException w:name="Revision" w:unhideWhenUsed="0"/>
+    <w:lsdException w:name="List Paragraph" w:semiHidden="0" w:uiPriority="34" w:unhideWhenUsed="0" w:qFormat="1"/>
+    <w:lsdException w:name="Quote" w:semiHidden="0" w:uiPriority="29" w:unhideWhenUsed="0" w:qFormat="1"/>
+    <w:lsdException w:name="Intense Quote" w:semiHidden="0" w:uiPriority="30" w:unhideWhenUsed="0" w:qFormat="1"/>
+    <w:lsdException w:name="Medium List 2 Accent 1" w:semiHidden="0" w:uiPriority="66" w:unhideWhenUsed="0"/>
+    <w:lsdException w:name="Medium Grid 1 Accent 1" w:semiHidden="0" w:uiPriority="67" w:unhideWhenUsed="0"/>
+    <w:lsdException w:name="Medium Grid 2 Accent 1" w:semiHidden="0" w:uiPriority="68" w:unhideWhenUsed="0"/>
+    <w:lsdException w:name="Medium Grid 3 Accent 1" w:semiHidden="0" w:uiPriority="69" w:unhideWhenUsed="0"/>
+    <w:lsdException w:name="Dark List Accent 1" w:semiHidden="0" w:uiPriority="70" w:unhideWhenUsed="0"/>
+    <w:lsdException w:name="Colorful Shading Accent 1" w:semiHidden="0" w:uiPriority="71" w:unhideWhenUsed="0"/>
+    <w:lsdException w:name="Colorful List Accent 1" w:semiHidden="0" w:uiPriority="72" w:unhideWhenUsed="0"/>
+    <w:lsdException w:name="Colorful Grid Accent 1" w:semiHidden="0" w:uiPriority="73" w:unhideWhenUsed="0"/>
+    <w:lsdException w:name="Light Shading Accent 2" w:semiHidden="0" w:uiPriority="60" w:unhideWhenUsed="0"/>
+    <w:lsdException w:name="Light List Accent 2" w:semiHidden="0" w:uiPriority="61" w:unhideWhenUsed="0"/>
+    <w:lsdException w:name="Light Grid Accent 2" w:semiHidden="0" w:uiPriority="62" w:unhideWhenUsed="0"/>
+    <w:lsdException w:name="Medium Shading 1 Accent 2" w:semiHidden="0" w:uiPriority="63" w:unhideWhenUsed="0"/>
+    <w:lsdException w:name="Medium Shading 2 Accent 2" w:semiHidden="0" w:uiPriority="64" w:unhideWhenUsed="0"/>
+    <w:lsdException w:name="Medium List 1 Accent 2" w:semiHidden="0" w:uiPriority="65" w:unhideWhenUsed="0"/>
+    <w:lsdException w:name="Medium List 2 Accent 2" w:semiHidden="0" w:uiPriority="66" w:unhideWhenUsed="0"/>
+    <w:lsdException w:name="Medium Grid 1 Accent 2" w:semiHidden="0" w:uiPriority="67" w:unhideWhenUsed="0"/>
+    <w:lsdException w:name="Medium Grid 2 Accent 2" w:semiHidden="0" w:uiPriority="68" w:unhideWhenUsed="0"/>
+    <w:lsdException w:name="Medium Grid 3 Accent 2" w:semiHidden="0" w:uiPriority="69" w:unhideWhenUsed="0"/>
+    <w:lsdException w:name="Dark List Accent 2" w:semiHidden="0" w:uiPriority="70" w:unhideWhenUsed="0"/>
+    <w:lsdException w:name="Colorful Shading Accent 2" w:semiHidden="0" w:uiPriority="71" w:unhideWhenUsed="0"/>
+    <w:lsdException w:name="Colorful List Accent 2" w:semiHidden="0" w:uiPriority="72" w:unhideWhenUsed="0"/>
+    <w:lsdException w:name="Colorful Grid Accent 2" w:semiHidden="0" w:uiPriority="73" w:unhideWhenUsed="0"/>
+    <w:lsdException w:name="Light Shading Accent 3" w:semiHidden="0" w:uiPriority="60" w:unhideWhenUsed="0"/>
+    <w:lsdException w:name="Light List Accent 3" w:semiHidden="0" w:uiPriority="61" w:unhideWhenUsed="0"/>
+    <w:lsdException w:name="Light Grid Accent 3" w:semiHidden="0" w:uiPriority="62" w:unhideWhenUsed="0"/>
+    <w:lsdException w:name="Medium Shading 1 Accent 3" w:semiHidden="0" w:uiPriority="63" w:unhideWhenUsed="0"/>
+    <w:lsdException w:name="Medium Shading 2 Accent 3" w:semiHidden="0" w:uiPriority="64" w:unhideWhenUsed="0"/>
+    <w:lsdException w:name="Medium List 1 Accent 3" w:semiHidden="0" w:uiPriority="65" w:unhideWhenUsed="0"/>
+    <w:lsdException w:name="Medium List 2 Accent 3" w:semiHidden="0" w:uiPriority="66" w:unhideWhenUsed="0"/>
+    <w:lsdException w:name="Medium Grid 1 Accent 3" w:semiHidden="0" w:uiPriority="67" w:unhideWhenUsed="0"/>
+    <w:lsdException w:name="Medium Grid 2 Accent 3" w:semiHidden="0" w:uiPriority="68" w:unhideWhenUsed="0"/>
+    <w:lsdException w:name="Medium Grid 3 Accent 3" w:semiHidden="0" w:uiPriority="69" w:unhideWhenUsed="0"/>
+    <w:lsdException w:name="Dark List Accent 3" w:semiHidden="0" w:uiPriority="70" w:unhideWhenUsed="0"/>
+    <w:lsdException w:name="Colorful Shading Accent 3" w:semiHidden="0" w:uiPriority="71" w:unhideWhenUsed="0"/>
+    <w:lsdException w:name="Colorful List Accent 3" w:semiHidden="0" w:uiPriority="72" w:unhideWhenUsed="0"/>
+    <w:lsdException w:name="Colorful Grid Accent 3" w:semiHidden="0" w:uiPriority="73" w:unhideWhenUsed="0"/>
+    <w:lsdException w:name="Light Shading Accent 4" w:semiHidden="0" w:uiPriority="60" w:unhideWhenUsed="0"/>
+    <w:lsdException w:name="Light List Accent 4" w:semiHidden="0" w:uiPriority="61" w:unhideWhenUsed="0"/>
+    <w:lsdException w:name="Light Grid Accent 4" w:semiHidden="0" w:uiPriority="62" w:unhideWhenUsed="0"/>
+    <w:lsdException w:name="Medium Shading 1 Accent 4" w:semiHidden="0" w:uiPriority="63" w:unhideWhenUsed="0"/>
+    <w:lsdException w:name="Medium Shading 2 Accent 4" w:semiHidden="0" w:uiPriority="64" w:unhideWhenUsed="0"/>
+    <w:lsdException w:name="Medium List 1 Accent 4" w:semiHidden="0" w:uiPriority="65" w:unhideWhenUsed="0"/>
+    <w:lsdException w:name="Medium List 2 Accent 4" w:semiHidden="0" w:uiPriority="66" w:unhideWhenUsed="0"/>
+    <w:lsdException w:name="Medium Grid 1 Accent 4" w:semiHidden="0" w:uiPriority="67" w:unhideWhenUsed="0"/>
+    <w:lsdException w:name="Medium Grid 2 Accent 4" w:semiHidden="0" w:uiPriority="68" w:unhideWhenUsed="0"/>
+    <w:lsdException w:name="Medium Grid 3 Accent 4" w:semiHidden="0" w:uiPriority="69" w:unhideWhenUsed="0"/>
+    <w:lsdException w:name="Dark List Accent 4" w:semiHidden="0" w:uiPriority="70" w:unhideWhenUsed="0"/>
+    <w:lsdException w:name="Colorful Shading Accent 4" w:semiHidden="0" w:uiPriority="71" w:unhideWhenUsed="0"/>
+    <w:lsdException w:name="Colorful List Accent 4" w:semiHidden="0" w:uiPriority="72" w:unhideWhenUsed="0"/>
+    <w:lsdException w:name="Colorful Grid Accent 4" w:semiHidden="0" w:uiPriority="73" w:unhideWhenUsed="0"/>
+    <w:lsdException w:name="Light Shading Accent 5" w:semiHidden="0" w:uiPriority="60" w:unhideWhenUsed="0"/>
+    <w:lsdException w:name="Light List Accent 5" w:semiHidden="0" w:uiPriority="61" w:unhideWhenUsed="0"/>
+    <w:lsdException w:name="Light Grid Accent 5" w:semiHidden="0" w:uiPriority="62" w:unhideWhenUsed="0"/>
+    <w:lsdException w:name="Medium Shading 1 Accent 5" w:semiHidden="0" w:uiPriority="63" w:unhideWhenUsed="0"/>
+    <w:lsdException w:name="Medium Shading 2 Accent 5" w:semiHidden="0" w:uiPriority="64" w:unhideWhenUsed="0"/>
+    <w:lsdException w:name="Medium List 1 Accent 5" w:semiHidden="0" w:uiPriority="65" w:unhideWhenUsed="0"/>
+    <w:lsdException w:name="Medium List 2 Accent 5" w:semiHidden="0" w:uiPriority="66" w:unhideWhenUsed="0"/>
+    <w:lsdException w:name="Medium Grid 1 Accent 5" w:semiHidden="0" w:uiPriority="67" w:unhideWhenUsed="0"/>
+    <w:lsdException w:name="Medium Grid 2 Accent 5" w:semiHidden="0" w:uiPriority="68" w:unhideWhenUsed="0"/>
+    <w:lsdException w:name="Medium Grid 3 Accent 5" w:semiHidden="0" w:uiPriority="69" w:unhideWhenUsed="0"/>
+    <w:lsdException w:name="Dark List Accent 5" w:semiHidden="0" w:uiPriority="70" w:unhideWhenUsed="0"/>
+    <w:lsdException w:name="Colorful Shading Accent 5" w:semiHidden="0" w:uiPriority="71" w:unhideWhenUsed="0"/>
+    <w:lsdException w:name="Colorful List Accent 5" w:semiHidden="0" w:uiPriority="72" w:unhideWhenUsed="0"/>
+    <w:lsdException w:name="Colorful Grid Accent 5" w:semiHidden="0" w:uiPriority="73" w:unhideWhenUsed="0"/>
+    <w:lsdException w:name="Light Shading Accent 6" w:semiHidden="0" w:uiPriority="60" w:unhideWhenUsed="0"/>
+    <w:lsdException w:name="Light List Accent 6" w:semiHidden="0" w:uiPriority="61" w:unhideWhenUsed="0"/>
+    <w:lsdException w:name="Light Grid Accent 6" w:semiHidden="0" w:uiPriority="62" w:unhideWhenUsed="0"/>
+    <w:lsdException w:name="Medium Shading 1 Accent 6" w:semiHidden="0" w:uiPriority="63" w:unhideWhenUsed="0"/>
+    <w:lsdException w:name="Medium Shading 2 Accent 6" w:semiHidden="0" w:uiPriority="64" w:unhideWhenUsed="0"/>
+    <w:lsdException w:name="Medium List 1 Accent 6" w:semiHidden="0" w:uiPriority="65" w:unhideWhenUsed="0"/>
+    <w:lsdException w:name="Medium List 2 Accent 6" w:semiHidden="0" w:uiPriority="66" w:unhideWhenUsed="0"/>
+    <w:lsdException w:name="Medium Grid 1 Accent 6" w:semiHidden="0" w:uiPriority="67" w:unhideWhenUsed="0"/>
+    <w:lsdException w:name="Medium Grid 2 Accent 6" w:semiHidden="0" w:uiPriority="68" w:unhideWhenUsed="0"/>
+    <w:lsdException w:name="Medium Grid 3 Accent 6" w:semiHidden="0" w:uiPriority="69" w:unhideWhenUsed="0"/>
+    <w:lsdException w:name="Dark List Accent 6" w:semiHidden="0" w:uiPriority="70" w:unhideWhenUsed="0"/>
+    <w:lsdException w:name="Colorful Shading Accent 6" w:semiHidden="0" w:uiPriority="71" w:unhideWhenUsed="0"/>
+    <w:lsdException w:name="Colorful List Accent 6" w:semiHidden="0" w:uiPriority="72" w:unhideWhenUsed="0"/>
+    <w:lsdException w:name="Colorful Grid Accent 6" w:semiHidden="0" w:uiPriority="73" w:unhideWhenUsed="0"/>
+    <w:lsdException w:name="Subtle Emphasis" w:semiHidden="0" w:uiPriority="19" w:unhideWhenUsed="0" w:qFormat="1"/>
+    <w:lsdException w:name="Intense Emphasis" w:semiHidden="0" w:uiPriority="21" w:unhideWhenUsed="0" w:qFormat="1"/>
+    <w:lsdException w:name="Subtle Reference" w:semiHidden="0" w:uiPriority="31" w:unhideWhenUsed="0" w:qFormat="1"/>
+    <w:lsdException w:name="Intense Reference" w:semiHidden="0" w:uiPriority="32" w:unhideWhenUsed="0" w:qFormat="1"/>
+    <w:lsdException w:name="Book Title" w:semiHidden="0" w:uiPriority="33" w:unhideWhenUsed="0" w:qFormat="1"/>
+    <w:lsdException w:name="Bibliography" w:uiPriority="37"/>
+    <w:lsdException w:name="TOC Heading" w:uiPriority="39" w:qFormat="1"/>
+  </w:latentStyles>
+  <w:style w:type="paragraph" w:default="1" w:styleId="Normal">
+    <w:name w:val="Normal"/>
+    <w:qFormat/>
+  </w:style>
+  <w:style w:type="character" w:default="1" w:styleId="DefaultParagraphFont">
+    <w:name w:val="Default Paragraph Font"/>
+    <w:uiPriority w:val="1"/>
+    <w:semiHidden/>
+    <w:unhideWhenUsed/>
+  </w:style>
+  <w:style w:type="table" w:default="1" w:styleId="TableNormal">
+    <w:name w:val="Normal Table"/>
+    <w:uiPriority w:val="99"/>
+    <w:semiHidden/>
+    <w:unhideWhenUsed/>
+    <w:tblPr>
+      <w:tblInd w:w="0" w:type="dxa"/>
+      <w:tblCellMar>
+        <w:top w:w="0" w:type="dxa"/>
+        <w:left w:w="108" w:type="dxa"/>
+        <w:bottom w:w="0" w:type="dxa"/>
+        <w:right w:w="108" w:type="dxa"/>
+      </w:tblCellMar>
+    </w:tblPr>
+  </w:style>
+  <w:style w:type="numbering" w:default="1" w:styleId="NoList">
+    <w:name w:val="No List"/>
+    <w:uiPriority w:val="99"/>
+    <w:semiHidden/>
+    <w:unhideWhenUsed/>
+  </w:style>
+</w:styles>
+</file>
+
 <file path=word/glossary/webSettings.xml><?xml version="1.0" encoding="utf-8"?>
-<w:webSettings xmlns:r="http://schemas.openxmlformats.org/officeDocument/2006/relationships" xmlns:w="http://schemas.openxmlformats.org/wordprocessingml/2006/main">
+<w:webSettings xmlns:mc="http://schemas.openxmlformats.org/markup-compatibility/2006" xmlns:r="http://schemas.openxmlformats.org/officeDocument/2006/relationships" xmlns:w="http://schemas.openxmlformats.org/wordprocessingml/2006/main" xmlns:w14="http://schemas.microsoft.com/office/word/2010/wordml" mc:Ignorable="w14">
   <w:optimizeForBrowser/>
   <w:allowPNG/>
 </w:webSettings>

</xml_diff>